<commit_message>
Added ECUAL Layer components APIs to ECU2 and docmunted it
</commit_message>
<xml_diff>
--- a/ECU_1/Static Design/ECU Components Descreption.docx
+++ b/ECU_1/Static Design/ECU Components Descreption.docx
@@ -1929,10 +1929,2981 @@
           <w:szCs w:val="28"/>
           <w:lang w:val="en-US"/>
         </w:rPr>
+        <w:br w:type="textWrapping"/>
+      </w:r>
+      <w:r>
+        <w:rPr>
+          <w:rFonts w:hint="default" w:ascii="Times New Roman" w:hAnsi="Times New Roman"/>
+          <w:sz w:val="28"/>
+          <w:szCs w:val="28"/>
+          <w:lang w:val="en-US"/>
+        </w:rPr>
+        <w:br w:type="textWrapping"/>
+      </w:r>
+      <w:r>
+        <w:rPr>
+          <w:rFonts w:hint="default" w:ascii="Times New Roman" w:hAnsi="Times New Roman"/>
+          <w:sz w:val="28"/>
+          <w:szCs w:val="28"/>
+          <w:lang w:val="en-US"/>
+        </w:rPr>
+        <w:br w:type="textWrapping"/>
+      </w:r>
+      <w:r>
+        <w:rPr>
+          <w:rFonts w:hint="default" w:ascii="Times New Roman" w:hAnsi="Times New Roman"/>
+          <w:sz w:val="28"/>
+          <w:szCs w:val="28"/>
+          <w:lang w:val="en-US"/>
+        </w:rPr>
+        <w:br w:type="textWrapping"/>
+      </w:r>
+      <w:r>
+        <w:rPr>
+          <w:rFonts w:hint="default" w:ascii="Times New Roman" w:hAnsi="Times New Roman"/>
+          <w:sz w:val="28"/>
+          <w:szCs w:val="28"/>
+          <w:lang w:val="en-US"/>
+        </w:rPr>
+        <w:tab/>
+        <w:t/>
+      </w:r>
+      <w:r>
+        <w:rPr>
+          <w:rFonts w:hint="default" w:ascii="Times New Roman" w:hAnsi="Times New Roman"/>
+          <w:sz w:val="28"/>
+          <w:szCs w:val="28"/>
+          <w:lang w:val="en-US"/>
+        </w:rPr>
+        <w:tab/>
+        <w:t/>
+      </w:r>
+      <w:r>
+        <w:rPr>
+          <w:rFonts w:hint="default" w:ascii="Times New Roman" w:hAnsi="Times New Roman"/>
+          <w:sz w:val="28"/>
+          <w:szCs w:val="28"/>
+          <w:lang w:val="en-US"/>
+        </w:rPr>
+        <w:tab/>
+        <w:t/>
+      </w:r>
+      <w:r>
+        <w:rPr>
+          <w:rFonts w:hint="default" w:ascii="Times New Roman" w:hAnsi="Times New Roman"/>
+          <w:sz w:val="28"/>
+          <w:szCs w:val="28"/>
+          <w:lang w:val="en-US"/>
+        </w:rPr>
+        <w:tab/>
+        <w:t/>
+      </w:r>
+      <w:r>
+        <w:rPr>
+          <w:rFonts w:hint="default" w:ascii="Times New Roman" w:hAnsi="Times New Roman"/>
+          <w:sz w:val="28"/>
+          <w:szCs w:val="28"/>
+          <w:lang w:val="en-US"/>
+        </w:rPr>
+        <w:tab/>
+        <w:t>***</w:t>
+      </w:r>
+      <w:r>
+        <w:rPr>
+          <w:rFonts w:hint="default" w:ascii="Times New Roman" w:hAnsi="Times New Roman"/>
+          <w:sz w:val="28"/>
+          <w:szCs w:val="28"/>
+          <w:lang w:val="en-US"/>
+        </w:rPr>
+        <w:br w:type="textWrapping"/>
+      </w:r>
+      <w:r>
+        <w:rPr>
+          <w:rFonts w:hint="default" w:ascii="Times New Roman" w:hAnsi="Times New Roman"/>
+          <w:sz w:val="28"/>
+          <w:szCs w:val="28"/>
+          <w:lang w:val="en-US"/>
+        </w:rPr>
+        <w:br w:type="textWrapping"/>
+      </w:r>
+      <w:r>
+        <w:rPr>
+          <w:rFonts w:hint="default" w:ascii="Times New Roman" w:hAnsi="Times New Roman"/>
+          <w:sz w:val="28"/>
+          <w:szCs w:val="28"/>
+          <w:lang w:val="en-US"/>
+        </w:rPr>
+        <w:br w:type="textWrapping"/>
+      </w:r>
+      <w:r>
+        <w:rPr>
+          <w:rFonts w:hint="default" w:ascii="Times New Roman" w:hAnsi="Times New Roman"/>
+          <w:sz w:val="28"/>
+          <w:szCs w:val="28"/>
+          <w:lang w:val="en-US"/>
+        </w:rPr>
+        <w:br w:type="textWrapping"/>
+      </w:r>
+    </w:p>
+    <w:p>
+      <w:pPr>
+        <w:numPr>
+          <w:ilvl w:val="0"/>
+          <w:numId w:val="3"/>
+        </w:numPr>
+        <w:ind w:left="740" w:leftChars="246" w:hanging="248" w:hangingChars="124"/>
+        <w:jc w:val="both"/>
+        <w:rPr>
+          <w:rFonts w:hint="default" w:ascii="Times New Roman" w:hAnsi="Times New Roman"/>
+          <w:sz w:val="32"/>
+          <w:szCs w:val="32"/>
+          <w:lang w:val="en-US"/>
+        </w:rPr>
+      </w:pPr>
+      <w:r>
+        <w:drawing>
+          <wp:anchor distT="0" distB="0" distL="114300" distR="114300" simplePos="0" relativeHeight="251675648" behindDoc="1" locked="0" layoutInCell="1" allowOverlap="1">
+            <wp:simplePos x="0" y="0"/>
+            <wp:positionH relativeFrom="column">
+              <wp:posOffset>258445</wp:posOffset>
+            </wp:positionH>
+            <wp:positionV relativeFrom="paragraph">
+              <wp:posOffset>7341235</wp:posOffset>
+            </wp:positionV>
+            <wp:extent cx="5269865" cy="1787525"/>
+            <wp:effectExtent l="0" t="0" r="3175" b="10795"/>
+            <wp:wrapTight wrapText="bothSides">
+              <wp:wrapPolygon>
+                <wp:start x="0" y="0"/>
+                <wp:lineTo x="0" y="21362"/>
+                <wp:lineTo x="21551" y="21362"/>
+                <wp:lineTo x="21551" y="0"/>
+                <wp:lineTo x="0" y="0"/>
+              </wp:wrapPolygon>
+            </wp:wrapTight>
+            <wp:docPr id="33" name="Picture 22"/>
+            <wp:cNvGraphicFramePr>
+              <a:graphicFrameLocks xmlns:a="http://schemas.openxmlformats.org/drawingml/2006/main" noChangeAspect="1"/>
+            </wp:cNvGraphicFramePr>
+            <a:graphic xmlns:a="http://schemas.openxmlformats.org/drawingml/2006/main">
+              <a:graphicData uri="http://schemas.openxmlformats.org/drawingml/2006/picture">
+                <pic:pic xmlns:pic="http://schemas.openxmlformats.org/drawingml/2006/picture">
+                  <pic:nvPicPr>
+                    <pic:cNvPr id="33" name="Picture 22"/>
+                    <pic:cNvPicPr>
+                      <a:picLocks noChangeAspect="1"/>
+                    </pic:cNvPicPr>
+                  </pic:nvPicPr>
+                  <pic:blipFill>
+                    <a:blip r:embed="rId20"/>
+                    <a:stretch>
+                      <a:fillRect/>
+                    </a:stretch>
+                  </pic:blipFill>
+                  <pic:spPr>
+                    <a:xfrm>
+                      <a:off x="0" y="0"/>
+                      <a:ext cx="5269865" cy="1787525"/>
+                    </a:xfrm>
+                    <a:prstGeom prst="rect">
+                      <a:avLst/>
+                    </a:prstGeom>
+                    <a:noFill/>
+                    <a:ln>
+                      <a:noFill/>
+                    </a:ln>
+                  </pic:spPr>
+                </pic:pic>
+              </a:graphicData>
+            </a:graphic>
+          </wp:anchor>
+        </w:drawing>
+      </w:r>
+      <w:r>
+        <w:drawing>
+          <wp:anchor distT="0" distB="0" distL="114300" distR="114300" simplePos="0" relativeHeight="251674624" behindDoc="1" locked="0" layoutInCell="1" allowOverlap="1">
+            <wp:simplePos x="0" y="0"/>
+            <wp:positionH relativeFrom="column">
+              <wp:posOffset>309245</wp:posOffset>
+            </wp:positionH>
+            <wp:positionV relativeFrom="paragraph">
+              <wp:posOffset>5526405</wp:posOffset>
+            </wp:positionV>
+            <wp:extent cx="5564505" cy="1265555"/>
+            <wp:effectExtent l="0" t="0" r="13335" b="14605"/>
+            <wp:wrapTight wrapText="bothSides">
+              <wp:wrapPolygon>
+                <wp:start x="0" y="0"/>
+                <wp:lineTo x="0" y="21329"/>
+                <wp:lineTo x="21533" y="21329"/>
+                <wp:lineTo x="21533" y="0"/>
+                <wp:lineTo x="0" y="0"/>
+              </wp:wrapPolygon>
+            </wp:wrapTight>
+            <wp:docPr id="32" name="Picture 21"/>
+            <wp:cNvGraphicFramePr>
+              <a:graphicFrameLocks xmlns:a="http://schemas.openxmlformats.org/drawingml/2006/main" noChangeAspect="1"/>
+            </wp:cNvGraphicFramePr>
+            <a:graphic xmlns:a="http://schemas.openxmlformats.org/drawingml/2006/main">
+              <a:graphicData uri="http://schemas.openxmlformats.org/drawingml/2006/picture">
+                <pic:pic xmlns:pic="http://schemas.openxmlformats.org/drawingml/2006/picture">
+                  <pic:nvPicPr>
+                    <pic:cNvPr id="32" name="Picture 21"/>
+                    <pic:cNvPicPr>
+                      <a:picLocks noChangeAspect="1"/>
+                    </pic:cNvPicPr>
+                  </pic:nvPicPr>
+                  <pic:blipFill>
+                    <a:blip r:embed="rId21"/>
+                    <a:stretch>
+                      <a:fillRect/>
+                    </a:stretch>
+                  </pic:blipFill>
+                  <pic:spPr>
+                    <a:xfrm>
+                      <a:off x="0" y="0"/>
+                      <a:ext cx="5564505" cy="1265555"/>
+                    </a:xfrm>
+                    <a:prstGeom prst="rect">
+                      <a:avLst/>
+                    </a:prstGeom>
+                    <a:noFill/>
+                    <a:ln>
+                      <a:noFill/>
+                    </a:ln>
+                  </pic:spPr>
+                </pic:pic>
+              </a:graphicData>
+            </a:graphic>
+          </wp:anchor>
+        </w:drawing>
+      </w:r>
+      <w:r>
+        <w:drawing>
+          <wp:anchor distT="0" distB="0" distL="114300" distR="114300" simplePos="0" relativeHeight="251673600" behindDoc="1" locked="0" layoutInCell="1" allowOverlap="1">
+            <wp:simplePos x="0" y="0"/>
+            <wp:positionH relativeFrom="column">
+              <wp:posOffset>219075</wp:posOffset>
+            </wp:positionH>
+            <wp:positionV relativeFrom="paragraph">
+              <wp:posOffset>2059940</wp:posOffset>
+            </wp:positionV>
+            <wp:extent cx="5514340" cy="2763520"/>
+            <wp:effectExtent l="0" t="0" r="2540" b="10160"/>
+            <wp:wrapTight wrapText="bothSides">
+              <wp:wrapPolygon>
+                <wp:start x="0" y="0"/>
+                <wp:lineTo x="0" y="21441"/>
+                <wp:lineTo x="21550" y="21441"/>
+                <wp:lineTo x="21550" y="0"/>
+                <wp:lineTo x="0" y="0"/>
+              </wp:wrapPolygon>
+            </wp:wrapTight>
+            <wp:docPr id="31" name="Picture 20"/>
+            <wp:cNvGraphicFramePr>
+              <a:graphicFrameLocks xmlns:a="http://schemas.openxmlformats.org/drawingml/2006/main" noChangeAspect="1"/>
+            </wp:cNvGraphicFramePr>
+            <a:graphic xmlns:a="http://schemas.openxmlformats.org/drawingml/2006/main">
+              <a:graphicData uri="http://schemas.openxmlformats.org/drawingml/2006/picture">
+                <pic:pic xmlns:pic="http://schemas.openxmlformats.org/drawingml/2006/picture">
+                  <pic:nvPicPr>
+                    <pic:cNvPr id="31" name="Picture 20"/>
+                    <pic:cNvPicPr>
+                      <a:picLocks noChangeAspect="1"/>
+                    </pic:cNvPicPr>
+                  </pic:nvPicPr>
+                  <pic:blipFill>
+                    <a:blip r:embed="rId22"/>
+                    <a:stretch>
+                      <a:fillRect/>
+                    </a:stretch>
+                  </pic:blipFill>
+                  <pic:spPr>
+                    <a:xfrm>
+                      <a:off x="0" y="0"/>
+                      <a:ext cx="5514340" cy="2763520"/>
+                    </a:xfrm>
+                    <a:prstGeom prst="rect">
+                      <a:avLst/>
+                    </a:prstGeom>
+                    <a:noFill/>
+                    <a:ln>
+                      <a:noFill/>
+                    </a:ln>
+                  </pic:spPr>
+                </pic:pic>
+              </a:graphicData>
+            </a:graphic>
+          </wp:anchor>
+        </w:drawing>
+      </w:r>
+      <w:r>
+        <w:rPr>
+          <w:rFonts w:hint="default" w:ascii="Times New Roman" w:hAnsi="Times New Roman"/>
+          <w:sz w:val="28"/>
+          <w:szCs w:val="28"/>
+          <w:lang w:val="en-US"/>
+        </w:rPr>
+        <w:t xml:space="preserve">CAN Module Driver </w:t>
+      </w:r>
+      <w:r>
+        <w:rPr>
+          <w:rFonts w:hint="default" w:ascii="Times New Roman" w:hAnsi="Times New Roman"/>
+          <w:sz w:val="28"/>
+          <w:szCs w:val="28"/>
+          <w:lang w:val="en-US"/>
+        </w:rPr>
+        <w:br w:type="textWrapping"/>
+      </w:r>
+      <w:r>
+        <w:rPr>
+          <w:rFonts w:hint="default" w:ascii="Times New Roman" w:hAnsi="Times New Roman"/>
+          <w:sz w:val="28"/>
+          <w:szCs w:val="28"/>
+          <w:lang w:val="en-US"/>
+        </w:rPr>
+        <w:br w:type="textWrapping"/>
+      </w:r>
+      <w:r>
+        <w:rPr>
+          <w:rFonts w:hint="default" w:ascii="Times New Roman" w:hAnsi="Times New Roman"/>
+          <w:sz w:val="28"/>
+          <w:szCs w:val="28"/>
+          <w:lang w:val="en-US"/>
+        </w:rPr>
+        <w:t xml:space="preserve">It’s specified that the first ECU target will pridoically transmit the collected data from the sensors on a CAN bus. In the higher levels </w:t>
+      </w:r>
+      <w:r>
+        <w:rPr>
+          <w:rFonts w:hint="default" w:ascii="Times New Roman" w:hAnsi="Times New Roman"/>
+          <w:sz w:val="28"/>
+          <w:szCs w:val="28"/>
+          <w:lang w:val="en-US"/>
+        </w:rPr>
+        <w:br w:type="textWrapping"/>
+      </w:r>
+      <w:r>
+        <w:rPr>
+          <w:rFonts w:hint="default" w:ascii="Times New Roman" w:hAnsi="Times New Roman"/>
+          <w:sz w:val="28"/>
+          <w:szCs w:val="28"/>
+          <w:lang w:val="en-US"/>
+        </w:rPr>
+        <w:t xml:space="preserve">we declared the communication module that will need the CAN driver APIs to achieve its purposes. So we define drivers APIs </w:t>
+      </w:r>
+      <w:r>
+        <w:rPr>
+          <w:rFonts w:hint="default" w:ascii="Times New Roman" w:hAnsi="Times New Roman"/>
+          <w:sz w:val="28"/>
+          <w:szCs w:val="28"/>
+          <w:lang w:val="en-US"/>
+        </w:rPr>
+        <w:br w:type="textWrapping"/>
+      </w:r>
+      <w:r>
+        <w:rPr>
+          <w:rFonts w:hint="default" w:ascii="Times New Roman" w:hAnsi="Times New Roman"/>
+          <w:sz w:val="28"/>
+          <w:szCs w:val="28"/>
+          <w:lang w:val="en-US"/>
+        </w:rPr>
+        <w:t>that will facilitate  the required communication specifications.</w:t>
+      </w:r>
+      <w:r>
+        <w:rPr>
+          <w:rFonts w:hint="default" w:ascii="Times New Roman" w:hAnsi="Times New Roman"/>
+          <w:sz w:val="28"/>
+          <w:szCs w:val="28"/>
+          <w:lang w:val="en-US"/>
+        </w:rPr>
+        <w:br w:type="textWrapping"/>
+      </w:r>
+      <w:r>
+        <w:rPr>
+          <w:rFonts w:hint="default" w:ascii="Times New Roman" w:hAnsi="Times New Roman"/>
+          <w:sz w:val="28"/>
+          <w:szCs w:val="28"/>
+          <w:lang w:val="en-US"/>
+        </w:rPr>
+        <w:br w:type="textWrapping"/>
+      </w:r>
+      <w:r>
+        <w:rPr>
+          <w:rFonts w:hint="default" w:ascii="Times New Roman" w:hAnsi="Times New Roman"/>
+          <w:sz w:val="28"/>
+          <w:szCs w:val="28"/>
+          <w:lang w:val="en-US"/>
+        </w:rPr>
+        <w:t>API type for the CAN Module status :_</w:t>
+      </w:r>
+      <w:r>
+        <w:rPr>
+          <w:rFonts w:hint="default" w:ascii="Times New Roman" w:hAnsi="Times New Roman"/>
+          <w:sz w:val="28"/>
+          <w:szCs w:val="28"/>
+          <w:lang w:val="en-US"/>
+        </w:rPr>
+        <w:br w:type="textWrapping"/>
+      </w:r>
+      <w:r>
+        <w:rPr>
+          <w:rFonts w:hint="default" w:ascii="Times New Roman" w:hAnsi="Times New Roman"/>
+          <w:sz w:val="28"/>
+          <w:szCs w:val="28"/>
+          <w:lang w:val="en-US"/>
+        </w:rPr>
+        <w:br w:type="textWrapping"/>
+      </w:r>
+      <w:r>
+        <w:rPr>
+          <w:rFonts w:hint="default" w:ascii="Times New Roman" w:hAnsi="Times New Roman"/>
+          <w:sz w:val="28"/>
+          <w:szCs w:val="28"/>
+          <w:lang w:val="en-US"/>
+        </w:rPr>
+        <w:t>API type to determine the operation mode of the module on the bus:</w:t>
+      </w:r>
+      <w:r>
+        <w:rPr>
+          <w:rFonts w:hint="default" w:ascii="Times New Roman" w:hAnsi="Times New Roman"/>
+          <w:sz w:val="28"/>
+          <w:szCs w:val="28"/>
+          <w:lang w:val="en-US"/>
+        </w:rPr>
+        <w:br w:type="textWrapping"/>
+      </w:r>
+      <w:r>
+        <w:rPr>
+          <w:rFonts w:hint="default" w:ascii="Times New Roman" w:hAnsi="Times New Roman"/>
+          <w:sz w:val="28"/>
+          <w:szCs w:val="28"/>
+          <w:lang w:val="en-US"/>
+        </w:rPr>
+        <w:t>API type for definition of the Transmit header structure :_</w:t>
+      </w:r>
+      <w:r>
+        <w:rPr>
+          <w:rFonts w:hint="default" w:ascii="Times New Roman" w:hAnsi="Times New Roman"/>
+          <w:sz w:val="28"/>
+          <w:szCs w:val="28"/>
+          <w:lang w:val="en-US"/>
+        </w:rPr>
+        <w:br w:type="textWrapping"/>
+      </w:r>
+      <w:r>
+        <w:drawing>
+          <wp:anchor distT="0" distB="0" distL="114300" distR="114300" simplePos="0" relativeHeight="251677696" behindDoc="1" locked="0" layoutInCell="1" allowOverlap="1">
+            <wp:simplePos x="0" y="0"/>
+            <wp:positionH relativeFrom="column">
+              <wp:posOffset>69215</wp:posOffset>
+            </wp:positionH>
+            <wp:positionV relativeFrom="paragraph">
+              <wp:posOffset>4497705</wp:posOffset>
+            </wp:positionV>
+            <wp:extent cx="5956300" cy="3227070"/>
+            <wp:effectExtent l="0" t="0" r="2540" b="3810"/>
+            <wp:wrapTight wrapText="bothSides">
+              <wp:wrapPolygon>
+                <wp:start x="0" y="0"/>
+                <wp:lineTo x="0" y="21523"/>
+                <wp:lineTo x="21554" y="21523"/>
+                <wp:lineTo x="21554" y="0"/>
+                <wp:lineTo x="0" y="0"/>
+              </wp:wrapPolygon>
+            </wp:wrapTight>
+            <wp:docPr id="35" name="Picture 24"/>
+            <wp:cNvGraphicFramePr>
+              <a:graphicFrameLocks xmlns:a="http://schemas.openxmlformats.org/drawingml/2006/main" noChangeAspect="1"/>
+            </wp:cNvGraphicFramePr>
+            <a:graphic xmlns:a="http://schemas.openxmlformats.org/drawingml/2006/main">
+              <a:graphicData uri="http://schemas.openxmlformats.org/drawingml/2006/picture">
+                <pic:pic xmlns:pic="http://schemas.openxmlformats.org/drawingml/2006/picture">
+                  <pic:nvPicPr>
+                    <pic:cNvPr id="35" name="Picture 24"/>
+                    <pic:cNvPicPr>
+                      <a:picLocks noChangeAspect="1"/>
+                    </pic:cNvPicPr>
+                  </pic:nvPicPr>
+                  <pic:blipFill>
+                    <a:blip r:embed="rId23"/>
+                    <a:stretch>
+                      <a:fillRect/>
+                    </a:stretch>
+                  </pic:blipFill>
+                  <pic:spPr>
+                    <a:xfrm>
+                      <a:off x="0" y="0"/>
+                      <a:ext cx="5956300" cy="3227070"/>
+                    </a:xfrm>
+                    <a:prstGeom prst="rect">
+                      <a:avLst/>
+                    </a:prstGeom>
+                    <a:noFill/>
+                    <a:ln>
+                      <a:noFill/>
+                    </a:ln>
+                  </pic:spPr>
+                </pic:pic>
+              </a:graphicData>
+            </a:graphic>
+          </wp:anchor>
+        </w:drawing>
+      </w:r>
+      <w:r>
+        <w:drawing>
+          <wp:anchor distT="0" distB="0" distL="114300" distR="114300" simplePos="0" relativeHeight="251676672" behindDoc="1" locked="0" layoutInCell="1" allowOverlap="1">
+            <wp:simplePos x="0" y="0"/>
+            <wp:positionH relativeFrom="column">
+              <wp:posOffset>207645</wp:posOffset>
+            </wp:positionH>
+            <wp:positionV relativeFrom="paragraph">
+              <wp:posOffset>612775</wp:posOffset>
+            </wp:positionV>
+            <wp:extent cx="5534660" cy="2791460"/>
+            <wp:effectExtent l="0" t="0" r="12700" b="12700"/>
+            <wp:wrapTight wrapText="bothSides">
+              <wp:wrapPolygon>
+                <wp:start x="0" y="0"/>
+                <wp:lineTo x="0" y="21462"/>
+                <wp:lineTo x="21531" y="21462"/>
+                <wp:lineTo x="21531" y="0"/>
+                <wp:lineTo x="0" y="0"/>
+              </wp:wrapPolygon>
+            </wp:wrapTight>
+            <wp:docPr id="34" name="Picture 23"/>
+            <wp:cNvGraphicFramePr>
+              <a:graphicFrameLocks xmlns:a="http://schemas.openxmlformats.org/drawingml/2006/main" noChangeAspect="1"/>
+            </wp:cNvGraphicFramePr>
+            <a:graphic xmlns:a="http://schemas.openxmlformats.org/drawingml/2006/main">
+              <a:graphicData uri="http://schemas.openxmlformats.org/drawingml/2006/picture">
+                <pic:pic xmlns:pic="http://schemas.openxmlformats.org/drawingml/2006/picture">
+                  <pic:nvPicPr>
+                    <pic:cNvPr id="34" name="Picture 23"/>
+                    <pic:cNvPicPr>
+                      <a:picLocks noChangeAspect="1"/>
+                    </pic:cNvPicPr>
+                  </pic:nvPicPr>
+                  <pic:blipFill>
+                    <a:blip r:embed="rId24"/>
+                    <a:stretch>
+                      <a:fillRect/>
+                    </a:stretch>
+                  </pic:blipFill>
+                  <pic:spPr>
+                    <a:xfrm>
+                      <a:off x="0" y="0"/>
+                      <a:ext cx="5534660" cy="2791460"/>
+                    </a:xfrm>
+                    <a:prstGeom prst="rect">
+                      <a:avLst/>
+                    </a:prstGeom>
+                    <a:noFill/>
+                    <a:ln>
+                      <a:noFill/>
+                    </a:ln>
+                  </pic:spPr>
+                </pic:pic>
+              </a:graphicData>
+            </a:graphic>
+          </wp:anchor>
+        </w:drawing>
+      </w:r>
+      <w:r>
+        <w:rPr>
+          <w:rFonts w:hint="default" w:ascii="Times New Roman" w:hAnsi="Times New Roman"/>
+          <w:sz w:val="28"/>
+          <w:szCs w:val="28"/>
+          <w:lang w:val="en-US"/>
+        </w:rPr>
+        <w:t>API type to struct the initialization parameters to configure the module before starting operation :_</w:t>
+      </w:r>
+      <w:r>
+        <w:rPr>
+          <w:rFonts w:hint="default" w:ascii="Times New Roman" w:hAnsi="Times New Roman"/>
+          <w:sz w:val="28"/>
+          <w:szCs w:val="28"/>
+          <w:lang w:val="en-US"/>
+        </w:rPr>
+        <w:br w:type="textWrapping"/>
+      </w:r>
+      <w:r>
+        <w:rPr>
+          <w:rFonts w:hint="default" w:ascii="Times New Roman" w:hAnsi="Times New Roman"/>
+          <w:sz w:val="28"/>
+          <w:szCs w:val="28"/>
+          <w:lang w:val="en-US"/>
+        </w:rPr>
+        <w:br w:type="textWrapping"/>
+      </w:r>
+      <w:r>
+        <w:rPr>
+          <w:rFonts w:hint="default" w:ascii="Times New Roman" w:hAnsi="Times New Roman"/>
+          <w:sz w:val="28"/>
+          <w:szCs w:val="28"/>
+          <w:lang w:val="en-US"/>
+        </w:rPr>
+        <w:br w:type="textWrapping"/>
+      </w:r>
+      <w:r>
+        <w:rPr>
+          <w:rFonts w:hint="default" w:ascii="Times New Roman" w:hAnsi="Times New Roman"/>
+          <w:sz w:val="28"/>
+          <w:szCs w:val="28"/>
+          <w:lang w:val="en-US"/>
+        </w:rPr>
         <w:t xml:space="preserve"> </w:t>
       </w:r>
-      <w:bookmarkStart w:id="0" w:name="_GoBack"/>
+      <w:r>
+        <w:rPr>
+          <w:rFonts w:hint="default" w:ascii="Times New Roman" w:hAnsi="Times New Roman"/>
+          <w:sz w:val="28"/>
+          <w:szCs w:val="28"/>
+          <w:lang w:val="en-US"/>
+        </w:rPr>
+        <w:br w:type="textWrapping"/>
+      </w:r>
+      <w:r>
+        <w:rPr>
+          <w:rFonts w:hint="default" w:ascii="Times New Roman" w:hAnsi="Times New Roman"/>
+          <w:sz w:val="28"/>
+          <w:szCs w:val="28"/>
+          <w:lang w:val="en-US"/>
+        </w:rPr>
+        <w:t>API functions to allow initialization and control operations and manage interrupts for the Module:_</w:t>
+      </w:r>
+      <w:r>
+        <w:rPr>
+          <w:rFonts w:hint="default" w:ascii="Times New Roman" w:hAnsi="Times New Roman"/>
+          <w:sz w:val="28"/>
+          <w:szCs w:val="28"/>
+          <w:lang w:val="en-US"/>
+        </w:rPr>
+        <w:br w:type="textWrapping"/>
+      </w:r>
+      <w:r>
+        <w:rPr>
+          <w:rFonts w:hint="default" w:ascii="Times New Roman" w:hAnsi="Times New Roman"/>
+          <w:sz w:val="28"/>
+          <w:szCs w:val="28"/>
+          <w:lang w:val="en-US"/>
+        </w:rPr>
+        <w:br w:type="textWrapping"/>
+      </w:r>
+      <w:r>
+        <w:rPr>
+          <w:rFonts w:hint="default" w:ascii="Times New Roman" w:hAnsi="Times New Roman"/>
+          <w:sz w:val="28"/>
+          <w:szCs w:val="28"/>
+          <w:lang w:val="en-US"/>
+        </w:rPr>
+        <w:br w:type="textWrapping"/>
+      </w:r>
+      <w:r>
+        <w:rPr>
+          <w:rFonts w:hint="default" w:ascii="Times New Roman" w:hAnsi="Times New Roman"/>
+          <w:sz w:val="28"/>
+          <w:szCs w:val="28"/>
+          <w:lang w:val="en-US"/>
+        </w:rPr>
+        <w:br w:type="textWrapping"/>
+      </w:r>
+      <w:r>
+        <w:rPr>
+          <w:rFonts w:hint="default" w:ascii="Times New Roman" w:hAnsi="Times New Roman"/>
+          <w:sz w:val="28"/>
+          <w:szCs w:val="28"/>
+          <w:lang w:val="en-US"/>
+        </w:rPr>
+        <w:t>***</w:t>
+      </w:r>
+      <w:r>
+        <w:rPr>
+          <w:rFonts w:hint="default" w:ascii="Times New Roman" w:hAnsi="Times New Roman"/>
+          <w:sz w:val="28"/>
+          <w:szCs w:val="28"/>
+          <w:lang w:val="en-US"/>
+        </w:rPr>
+        <w:br w:type="textWrapping"/>
+      </w:r>
+    </w:p>
+    <w:p>
+      <w:pPr>
+        <w:numPr>
+          <w:numId w:val="0"/>
+        </w:numPr>
+        <w:ind w:leftChars="122"/>
+        <w:rPr>
+          <w:rFonts w:hint="default" w:ascii="Times New Roman" w:hAnsi="Times New Roman"/>
+          <w:sz w:val="28"/>
+          <w:szCs w:val="28"/>
+          <w:lang w:val="en-US"/>
+        </w:rPr>
+      </w:pPr>
+    </w:p>
+    <w:p>
+      <w:pPr>
+        <w:numPr>
+          <w:ilvl w:val="0"/>
+          <w:numId w:val="4"/>
+        </w:numPr>
+        <w:ind w:left="840" w:leftChars="0" w:hanging="420" w:firstLineChars="0"/>
+        <w:rPr>
+          <w:rFonts w:hint="default" w:ascii="Times New Roman" w:hAnsi="Times New Roman"/>
+          <w:sz w:val="28"/>
+          <w:szCs w:val="28"/>
+          <w:lang w:val="en-US"/>
+        </w:rPr>
+      </w:pPr>
+      <w:r>
+        <w:rPr>
+          <w:rFonts w:hint="default" w:ascii="Times New Roman" w:hAnsi="Times New Roman"/>
+          <w:b w:val="0"/>
+          <w:bCs w:val="0"/>
+          <w:sz w:val="32"/>
+          <w:szCs w:val="32"/>
+          <w:lang w:val="en-US"/>
+        </w:rPr>
+        <w:t>ECU Abstraction Layer</w:t>
+      </w:r>
+      <w:r>
+        <w:rPr>
+          <w:rFonts w:hint="default" w:ascii="Times New Roman" w:hAnsi="Times New Roman"/>
+          <w:b/>
+          <w:bCs/>
+          <w:sz w:val="32"/>
+          <w:szCs w:val="32"/>
+          <w:lang w:val="en-US"/>
+        </w:rPr>
+        <w:br w:type="textWrapping"/>
+      </w:r>
+      <w:r>
+        <w:rPr>
+          <w:rFonts w:hint="default" w:ascii="Times New Roman" w:hAnsi="Times New Roman"/>
+          <w:b/>
+          <w:bCs/>
+          <w:sz w:val="32"/>
+          <w:szCs w:val="32"/>
+          <w:lang w:val="en-US"/>
+        </w:rPr>
+        <w:br w:type="textWrapping"/>
+      </w:r>
+      <w:r>
+        <w:rPr>
+          <w:rFonts w:hint="default" w:ascii="Times New Roman" w:hAnsi="Times New Roman"/>
+          <w:b w:val="0"/>
+          <w:bCs w:val="0"/>
+          <w:sz w:val="28"/>
+          <w:szCs w:val="28"/>
+          <w:lang w:val="en-US"/>
+        </w:rPr>
+        <w:t>Here we define the APIs of the ECUAL layer which on the application layer will depend directly. Where the components of this layer are different from the the two ECUs in the system we define each components group alone. Starting with the component of the ECU 1.</w:t>
+      </w:r>
+    </w:p>
+    <w:p>
+      <w:pPr>
+        <w:numPr>
+          <w:numId w:val="0"/>
+        </w:numPr>
+        <w:rPr>
+          <w:rFonts w:hint="default" w:ascii="Times New Roman" w:hAnsi="Times New Roman"/>
+          <w:b w:val="0"/>
+          <w:bCs w:val="0"/>
+          <w:sz w:val="28"/>
+          <w:szCs w:val="28"/>
+          <w:lang w:val="en-US"/>
+        </w:rPr>
+      </w:pPr>
+    </w:p>
+    <w:p>
+      <w:pPr>
+        <w:numPr>
+          <w:numId w:val="0"/>
+        </w:numPr>
+        <w:rPr>
+          <w:rFonts w:hint="default" w:ascii="Times New Roman" w:hAnsi="Times New Roman"/>
+          <w:b w:val="0"/>
+          <w:bCs w:val="0"/>
+          <w:sz w:val="28"/>
+          <w:szCs w:val="28"/>
+          <w:lang w:val="en-US"/>
+        </w:rPr>
+      </w:pPr>
+    </w:p>
+    <w:p>
+      <w:pPr>
+        <w:numPr>
+          <w:ilvl w:val="0"/>
+          <w:numId w:val="5"/>
+        </w:numPr>
+        <w:ind w:left="1260" w:leftChars="0" w:hanging="420" w:firstLineChars="0"/>
+        <w:rPr>
+          <w:rFonts w:hint="default" w:ascii="Times New Roman" w:hAnsi="Times New Roman"/>
+          <w:sz w:val="28"/>
+          <w:szCs w:val="28"/>
+          <w:lang w:val="en-US"/>
+        </w:rPr>
+      </w:pPr>
+      <w:bookmarkStart w:id="0" w:name="OLE_LINK1"/>
+      <w:r>
+        <w:drawing>
+          <wp:anchor distT="0" distB="0" distL="114300" distR="114300" simplePos="0" relativeHeight="251678720" behindDoc="1" locked="0" layoutInCell="1" allowOverlap="1">
+            <wp:simplePos x="0" y="0"/>
+            <wp:positionH relativeFrom="column">
+              <wp:posOffset>635000</wp:posOffset>
+            </wp:positionH>
+            <wp:positionV relativeFrom="paragraph">
+              <wp:posOffset>5557520</wp:posOffset>
+            </wp:positionV>
+            <wp:extent cx="5269230" cy="1683385"/>
+            <wp:effectExtent l="0" t="0" r="3810" b="8255"/>
+            <wp:wrapTight wrapText="bothSides">
+              <wp:wrapPolygon>
+                <wp:start x="0" y="0"/>
+                <wp:lineTo x="0" y="21315"/>
+                <wp:lineTo x="21553" y="21315"/>
+                <wp:lineTo x="21553" y="0"/>
+                <wp:lineTo x="0" y="0"/>
+              </wp:wrapPolygon>
+            </wp:wrapTight>
+            <wp:docPr id="37" name="Picture 26"/>
+            <wp:cNvGraphicFramePr>
+              <a:graphicFrameLocks xmlns:a="http://schemas.openxmlformats.org/drawingml/2006/main" noChangeAspect="1"/>
+            </wp:cNvGraphicFramePr>
+            <a:graphic xmlns:a="http://schemas.openxmlformats.org/drawingml/2006/main">
+              <a:graphicData uri="http://schemas.openxmlformats.org/drawingml/2006/picture">
+                <pic:pic xmlns:pic="http://schemas.openxmlformats.org/drawingml/2006/picture">
+                  <pic:nvPicPr>
+                    <pic:cNvPr id="37" name="Picture 26"/>
+                    <pic:cNvPicPr>
+                      <a:picLocks noChangeAspect="1"/>
+                    </pic:cNvPicPr>
+                  </pic:nvPicPr>
+                  <pic:blipFill>
+                    <a:blip r:embed="rId25"/>
+                    <a:stretch>
+                      <a:fillRect/>
+                    </a:stretch>
+                  </pic:blipFill>
+                  <pic:spPr>
+                    <a:xfrm>
+                      <a:off x="0" y="0"/>
+                      <a:ext cx="5269230" cy="1683385"/>
+                    </a:xfrm>
+                    <a:prstGeom prst="rect">
+                      <a:avLst/>
+                    </a:prstGeom>
+                    <a:noFill/>
+                    <a:ln>
+                      <a:noFill/>
+                    </a:ln>
+                  </pic:spPr>
+                </pic:pic>
+              </a:graphicData>
+            </a:graphic>
+          </wp:anchor>
+        </w:drawing>
+      </w:r>
+      <w:r>
+        <w:rPr>
+          <w:rFonts w:hint="default" w:ascii="Times New Roman" w:hAnsi="Times New Roman"/>
+          <w:b w:val="0"/>
+          <w:bCs w:val="0"/>
+          <w:sz w:val="32"/>
+          <w:szCs w:val="32"/>
+          <w:lang w:val="en-US"/>
+        </w:rPr>
+        <w:t>ECU 1 Components :</w:t>
+      </w:r>
       <w:bookmarkEnd w:id="0"/>
+      <w:r>
+        <w:rPr>
+          <w:rFonts w:hint="default" w:ascii="Times New Roman" w:hAnsi="Times New Roman"/>
+          <w:b w:val="0"/>
+          <w:bCs w:val="0"/>
+          <w:sz w:val="28"/>
+          <w:szCs w:val="28"/>
+          <w:lang w:val="en-US"/>
+        </w:rPr>
+        <w:br w:type="textWrapping"/>
+      </w:r>
+      <w:r>
+        <w:rPr>
+          <w:rFonts w:hint="default" w:ascii="Times New Roman" w:hAnsi="Times New Roman"/>
+          <w:b w:val="0"/>
+          <w:bCs w:val="0"/>
+          <w:sz w:val="28"/>
+          <w:szCs w:val="28"/>
+          <w:lang w:val="en-US"/>
+        </w:rPr>
+        <w:br w:type="textWrapping"/>
+      </w:r>
+      <w:r>
+        <w:rPr>
+          <w:rFonts w:hint="default" w:ascii="Times New Roman" w:hAnsi="Times New Roman"/>
+          <w:b w:val="0"/>
+          <w:bCs w:val="0"/>
+          <w:sz w:val="28"/>
+          <w:szCs w:val="28"/>
+          <w:lang w:val="en-US"/>
+        </w:rPr>
+        <w:br w:type="textWrapping"/>
+      </w:r>
+      <w:r>
+        <w:rPr>
+          <w:rFonts w:hint="default" w:ascii="Times New Roman" w:hAnsi="Times New Roman"/>
+          <w:b w:val="0"/>
+          <w:bCs w:val="0"/>
+          <w:sz w:val="28"/>
+          <w:szCs w:val="28"/>
+          <w:lang w:val="en-US"/>
+        </w:rPr>
+        <w:t xml:space="preserve">1. Speed sensor </w:t>
+      </w:r>
+      <w:r>
+        <w:rPr>
+          <w:rFonts w:hint="default" w:ascii="Times New Roman" w:hAnsi="Times New Roman"/>
+          <w:b w:val="0"/>
+          <w:bCs w:val="0"/>
+          <w:sz w:val="28"/>
+          <w:szCs w:val="28"/>
+          <w:lang w:val="en-US"/>
+        </w:rPr>
+        <w:br w:type="textWrapping"/>
+      </w:r>
+      <w:r>
+        <w:rPr>
+          <w:rFonts w:hint="default" w:ascii="Times New Roman" w:hAnsi="Times New Roman"/>
+          <w:b w:val="0"/>
+          <w:bCs w:val="0"/>
+          <w:sz w:val="28"/>
+          <w:szCs w:val="28"/>
+          <w:lang w:val="en-US"/>
+        </w:rPr>
+        <w:br w:type="textWrapping"/>
+      </w:r>
+      <w:r>
+        <w:rPr>
+          <w:rFonts w:hint="default" w:ascii="Times New Roman" w:hAnsi="Times New Roman"/>
+          <w:b w:val="0"/>
+          <w:bCs w:val="0"/>
+          <w:sz w:val="28"/>
+          <w:szCs w:val="28"/>
+          <w:lang w:val="en-US"/>
+        </w:rPr>
+        <w:tab/>
+      </w:r>
+      <w:r>
+        <w:rPr>
+          <w:rFonts w:hint="default" w:ascii="Times New Roman" w:hAnsi="Times New Roman"/>
+          <w:b w:val="0"/>
+          <w:bCs w:val="0"/>
+          <w:sz w:val="28"/>
+          <w:szCs w:val="28"/>
+          <w:lang w:val="en-US"/>
+        </w:rPr>
+        <w:br w:type="textWrapping"/>
+      </w:r>
+      <w:r>
+        <w:rPr>
+          <w:rFonts w:hint="default" w:ascii="Times New Roman" w:hAnsi="Times New Roman"/>
+          <w:b w:val="0"/>
+          <w:bCs w:val="0"/>
+          <w:sz w:val="28"/>
+          <w:szCs w:val="28"/>
+          <w:lang w:val="en-US"/>
+        </w:rPr>
+        <w:t>That sensor is supposed to provide API functions to get measurements from the hardware sensor attached to the target.</w:t>
+      </w:r>
+      <w:r>
+        <w:rPr>
+          <w:rFonts w:hint="default" w:ascii="Times New Roman" w:hAnsi="Times New Roman"/>
+          <w:b w:val="0"/>
+          <w:bCs w:val="0"/>
+          <w:sz w:val="28"/>
+          <w:szCs w:val="28"/>
+          <w:lang w:val="en-US"/>
+        </w:rPr>
+        <w:br w:type="textWrapping"/>
+      </w:r>
+      <w:r>
+        <w:rPr>
+          <w:rFonts w:hint="default" w:ascii="Times New Roman" w:hAnsi="Times New Roman"/>
+          <w:b w:val="0"/>
+          <w:bCs w:val="0"/>
+          <w:sz w:val="28"/>
+          <w:szCs w:val="28"/>
+          <w:lang w:val="en-US"/>
+        </w:rPr>
+        <w:t xml:space="preserve">Also to specify the car movement state for those situations we just care about the general state not a specific measure for the </w:t>
+      </w:r>
+      <w:r>
+        <w:rPr>
+          <w:rFonts w:hint="default" w:ascii="Times New Roman" w:hAnsi="Times New Roman"/>
+          <w:b w:val="0"/>
+          <w:bCs w:val="0"/>
+          <w:sz w:val="28"/>
+          <w:szCs w:val="28"/>
+          <w:lang w:val="en-US"/>
+        </w:rPr>
+        <w:br w:type="textWrapping"/>
+      </w:r>
+      <w:r>
+        <w:rPr>
+          <w:rFonts w:hint="default" w:ascii="Times New Roman" w:hAnsi="Times New Roman"/>
+          <w:b w:val="0"/>
+          <w:bCs w:val="0"/>
+          <w:sz w:val="28"/>
+          <w:szCs w:val="28"/>
+          <w:lang w:val="en-US"/>
+        </w:rPr>
+        <w:t xml:space="preserve">speed. </w:t>
+      </w:r>
+      <w:r>
+        <w:rPr>
+          <w:rFonts w:hint="default" w:ascii="Times New Roman" w:hAnsi="Times New Roman"/>
+          <w:b w:val="0"/>
+          <w:bCs w:val="0"/>
+          <w:sz w:val="28"/>
+          <w:szCs w:val="28"/>
+          <w:lang w:val="en-US"/>
+        </w:rPr>
+        <w:br w:type="textWrapping"/>
+      </w:r>
+      <w:r>
+        <w:rPr>
+          <w:rFonts w:hint="default" w:ascii="Times New Roman" w:hAnsi="Times New Roman"/>
+          <w:b w:val="0"/>
+          <w:bCs w:val="0"/>
+          <w:sz w:val="28"/>
+          <w:szCs w:val="28"/>
+          <w:lang w:val="en-US"/>
+        </w:rPr>
+        <w:br w:type="textWrapping"/>
+      </w:r>
+      <w:r>
+        <w:rPr>
+          <w:rFonts w:hint="default" w:ascii="Times New Roman" w:hAnsi="Times New Roman"/>
+          <w:b w:val="0"/>
+          <w:bCs w:val="0"/>
+          <w:sz w:val="28"/>
+          <w:szCs w:val="28"/>
+          <w:lang w:val="en-US"/>
+        </w:rPr>
+        <w:t xml:space="preserve">API type for retrieving the car </w:t>
+      </w:r>
+      <w:bookmarkStart w:id="1" w:name="_GoBack"/>
+      <w:bookmarkEnd w:id="1"/>
+      <w:r>
+        <w:rPr>
+          <w:rFonts w:hint="default" w:ascii="Times New Roman" w:hAnsi="Times New Roman"/>
+          <w:b w:val="0"/>
+          <w:bCs w:val="0"/>
+          <w:sz w:val="28"/>
+          <w:szCs w:val="28"/>
+          <w:lang w:val="en-US"/>
+        </w:rPr>
+        <w:t>movement state:_</w:t>
+      </w:r>
+      <w:r>
+        <w:rPr>
+          <w:rFonts w:hint="default" w:ascii="Times New Roman" w:hAnsi="Times New Roman"/>
+          <w:b w:val="0"/>
+          <w:bCs w:val="0"/>
+          <w:sz w:val="28"/>
+          <w:szCs w:val="28"/>
+          <w:lang w:val="en-US"/>
+        </w:rPr>
+        <w:br w:type="textWrapping"/>
+      </w:r>
+      <w:r>
+        <w:rPr>
+          <w:rFonts w:hint="default" w:ascii="Times New Roman" w:hAnsi="Times New Roman"/>
+          <w:b w:val="0"/>
+          <w:bCs w:val="0"/>
+          <w:sz w:val="28"/>
+          <w:szCs w:val="28"/>
+          <w:lang w:val="en-US"/>
+        </w:rPr>
+        <w:br w:type="textWrapping"/>
+      </w:r>
+      <w:r>
+        <w:drawing>
+          <wp:inline distT="0" distB="0" distL="114300" distR="114300">
+            <wp:extent cx="3893820" cy="1699260"/>
+            <wp:effectExtent l="0" t="0" r="7620" b="7620"/>
+            <wp:docPr id="36" name="Picture 25"/>
+            <wp:cNvGraphicFramePr>
+              <a:graphicFrameLocks xmlns:a="http://schemas.openxmlformats.org/drawingml/2006/main" noChangeAspect="1"/>
+            </wp:cNvGraphicFramePr>
+            <a:graphic xmlns:a="http://schemas.openxmlformats.org/drawingml/2006/main">
+              <a:graphicData uri="http://schemas.openxmlformats.org/drawingml/2006/picture">
+                <pic:pic xmlns:pic="http://schemas.openxmlformats.org/drawingml/2006/picture">
+                  <pic:nvPicPr>
+                    <pic:cNvPr id="36" name="Picture 25"/>
+                    <pic:cNvPicPr>
+                      <a:picLocks noChangeAspect="1"/>
+                    </pic:cNvPicPr>
+                  </pic:nvPicPr>
+                  <pic:blipFill>
+                    <a:blip r:embed="rId26"/>
+                    <a:stretch>
+                      <a:fillRect/>
+                    </a:stretch>
+                  </pic:blipFill>
+                  <pic:spPr>
+                    <a:xfrm>
+                      <a:off x="0" y="0"/>
+                      <a:ext cx="3893820" cy="1699260"/>
+                    </a:xfrm>
+                    <a:prstGeom prst="rect">
+                      <a:avLst/>
+                    </a:prstGeom>
+                    <a:noFill/>
+                    <a:ln>
+                      <a:noFill/>
+                    </a:ln>
+                  </pic:spPr>
+                </pic:pic>
+              </a:graphicData>
+            </a:graphic>
+          </wp:inline>
+        </w:drawing>
+      </w:r>
+      <w:r>
+        <w:rPr>
+          <w:rFonts w:hint="default" w:ascii="Times New Roman" w:hAnsi="Times New Roman"/>
+          <w:b w:val="0"/>
+          <w:bCs w:val="0"/>
+          <w:sz w:val="28"/>
+          <w:szCs w:val="28"/>
+          <w:lang w:val="en-US"/>
+        </w:rPr>
+        <w:br w:type="textWrapping"/>
+      </w:r>
+      <w:r>
+        <w:rPr>
+          <w:rFonts w:hint="default" w:ascii="Times New Roman" w:hAnsi="Times New Roman"/>
+          <w:b w:val="0"/>
+          <w:bCs w:val="0"/>
+          <w:sz w:val="28"/>
+          <w:szCs w:val="28"/>
+          <w:lang w:val="en-US"/>
+        </w:rPr>
+        <w:br w:type="textWrapping"/>
+      </w:r>
+      <w:r>
+        <w:rPr>
+          <w:rFonts w:hint="default" w:ascii="Times New Roman" w:hAnsi="Times New Roman"/>
+          <w:b w:val="0"/>
+          <w:bCs w:val="0"/>
+          <w:sz w:val="28"/>
+          <w:szCs w:val="28"/>
+          <w:lang w:val="en-US"/>
+        </w:rPr>
+        <w:t>API function to control operation and retrieve measurements ans state:_</w:t>
+      </w:r>
+      <w:r>
+        <w:rPr>
+          <w:rFonts w:hint="default" w:ascii="Times New Roman" w:hAnsi="Times New Roman"/>
+          <w:b w:val="0"/>
+          <w:bCs w:val="0"/>
+          <w:sz w:val="28"/>
+          <w:szCs w:val="28"/>
+          <w:lang w:val="en-US"/>
+        </w:rPr>
+        <w:br w:type="textWrapping"/>
+      </w:r>
+      <w:r>
+        <w:rPr>
+          <w:rFonts w:hint="default" w:ascii="Times New Roman" w:hAnsi="Times New Roman"/>
+          <w:b w:val="0"/>
+          <w:bCs w:val="0"/>
+          <w:sz w:val="28"/>
+          <w:szCs w:val="28"/>
+          <w:lang w:val="en-US"/>
+        </w:rPr>
+        <w:br w:type="textWrapping"/>
+      </w:r>
+      <w:r>
+        <w:drawing>
+          <wp:anchor distT="0" distB="0" distL="114300" distR="114300" simplePos="0" relativeHeight="251680768" behindDoc="1" locked="0" layoutInCell="1" allowOverlap="1">
+            <wp:simplePos x="0" y="0"/>
+            <wp:positionH relativeFrom="column">
+              <wp:posOffset>434340</wp:posOffset>
+            </wp:positionH>
+            <wp:positionV relativeFrom="paragraph">
+              <wp:posOffset>4084320</wp:posOffset>
+            </wp:positionV>
+            <wp:extent cx="5273040" cy="1985645"/>
+            <wp:effectExtent l="0" t="0" r="0" b="10795"/>
+            <wp:wrapTight wrapText="bothSides">
+              <wp:wrapPolygon>
+                <wp:start x="0" y="0"/>
+                <wp:lineTo x="0" y="21386"/>
+                <wp:lineTo x="21538" y="21386"/>
+                <wp:lineTo x="21538" y="0"/>
+                <wp:lineTo x="0" y="0"/>
+              </wp:wrapPolygon>
+            </wp:wrapTight>
+            <wp:docPr id="40" name="Picture 29"/>
+            <wp:cNvGraphicFramePr>
+              <a:graphicFrameLocks xmlns:a="http://schemas.openxmlformats.org/drawingml/2006/main" noChangeAspect="1"/>
+            </wp:cNvGraphicFramePr>
+            <a:graphic xmlns:a="http://schemas.openxmlformats.org/drawingml/2006/main">
+              <a:graphicData uri="http://schemas.openxmlformats.org/drawingml/2006/picture">
+                <pic:pic xmlns:pic="http://schemas.openxmlformats.org/drawingml/2006/picture">
+                  <pic:nvPicPr>
+                    <pic:cNvPr id="40" name="Picture 29"/>
+                    <pic:cNvPicPr>
+                      <a:picLocks noChangeAspect="1"/>
+                    </pic:cNvPicPr>
+                  </pic:nvPicPr>
+                  <pic:blipFill>
+                    <a:blip r:embed="rId27"/>
+                    <a:stretch>
+                      <a:fillRect/>
+                    </a:stretch>
+                  </pic:blipFill>
+                  <pic:spPr>
+                    <a:xfrm>
+                      <a:off x="0" y="0"/>
+                      <a:ext cx="5273040" cy="1985645"/>
+                    </a:xfrm>
+                    <a:prstGeom prst="rect">
+                      <a:avLst/>
+                    </a:prstGeom>
+                    <a:noFill/>
+                    <a:ln>
+                      <a:noFill/>
+                    </a:ln>
+                  </pic:spPr>
+                </pic:pic>
+              </a:graphicData>
+            </a:graphic>
+          </wp:anchor>
+        </w:drawing>
+      </w:r>
+      <w:r>
+        <w:drawing>
+          <wp:anchor distT="0" distB="0" distL="114300" distR="114300" simplePos="0" relativeHeight="251679744" behindDoc="1" locked="0" layoutInCell="1" allowOverlap="1">
+            <wp:simplePos x="0" y="0"/>
+            <wp:positionH relativeFrom="column">
+              <wp:posOffset>514350</wp:posOffset>
+            </wp:positionH>
+            <wp:positionV relativeFrom="paragraph">
+              <wp:posOffset>1428115</wp:posOffset>
+            </wp:positionV>
+            <wp:extent cx="5173980" cy="1722120"/>
+            <wp:effectExtent l="0" t="0" r="7620" b="0"/>
+            <wp:wrapTight wrapText="bothSides">
+              <wp:wrapPolygon>
+                <wp:start x="0" y="0"/>
+                <wp:lineTo x="0" y="21409"/>
+                <wp:lineTo x="21568" y="21409"/>
+                <wp:lineTo x="21568" y="0"/>
+                <wp:lineTo x="0" y="0"/>
+              </wp:wrapPolygon>
+            </wp:wrapTight>
+            <wp:docPr id="39" name="Picture 28"/>
+            <wp:cNvGraphicFramePr>
+              <a:graphicFrameLocks xmlns:a="http://schemas.openxmlformats.org/drawingml/2006/main" noChangeAspect="1"/>
+            </wp:cNvGraphicFramePr>
+            <a:graphic xmlns:a="http://schemas.openxmlformats.org/drawingml/2006/main">
+              <a:graphicData uri="http://schemas.openxmlformats.org/drawingml/2006/picture">
+                <pic:pic xmlns:pic="http://schemas.openxmlformats.org/drawingml/2006/picture">
+                  <pic:nvPicPr>
+                    <pic:cNvPr id="39" name="Picture 28"/>
+                    <pic:cNvPicPr>
+                      <a:picLocks noChangeAspect="1"/>
+                    </pic:cNvPicPr>
+                  </pic:nvPicPr>
+                  <pic:blipFill>
+                    <a:blip r:embed="rId28"/>
+                    <a:stretch>
+                      <a:fillRect/>
+                    </a:stretch>
+                  </pic:blipFill>
+                  <pic:spPr>
+                    <a:xfrm>
+                      <a:off x="0" y="0"/>
+                      <a:ext cx="5173980" cy="1722120"/>
+                    </a:xfrm>
+                    <a:prstGeom prst="rect">
+                      <a:avLst/>
+                    </a:prstGeom>
+                    <a:noFill/>
+                    <a:ln>
+                      <a:noFill/>
+                    </a:ln>
+                  </pic:spPr>
+                </pic:pic>
+              </a:graphicData>
+            </a:graphic>
+          </wp:anchor>
+        </w:drawing>
+      </w:r>
+      <w:r>
+        <w:rPr>
+          <w:rFonts w:hint="default" w:ascii="Times New Roman" w:hAnsi="Times New Roman"/>
+          <w:b w:val="0"/>
+          <w:bCs w:val="0"/>
+          <w:sz w:val="28"/>
+          <w:szCs w:val="28"/>
+          <w:lang w:val="en-US"/>
+        </w:rPr>
+        <w:t xml:space="preserve">2. Door Sensor </w:t>
+      </w:r>
+      <w:r>
+        <w:rPr>
+          <w:rFonts w:hint="default" w:ascii="Times New Roman" w:hAnsi="Times New Roman"/>
+          <w:b w:val="0"/>
+          <w:bCs w:val="0"/>
+          <w:sz w:val="28"/>
+          <w:szCs w:val="28"/>
+          <w:lang w:val="en-US"/>
+        </w:rPr>
+        <w:br w:type="textWrapping"/>
+      </w:r>
+      <w:r>
+        <w:rPr>
+          <w:rFonts w:hint="default" w:ascii="Times New Roman" w:hAnsi="Times New Roman"/>
+          <w:b w:val="0"/>
+          <w:bCs w:val="0"/>
+          <w:sz w:val="28"/>
+          <w:szCs w:val="28"/>
+          <w:lang w:val="en-US"/>
+        </w:rPr>
+        <w:br w:type="textWrapping"/>
+      </w:r>
+      <w:r>
+        <w:rPr>
+          <w:rFonts w:hint="default" w:ascii="Times New Roman" w:hAnsi="Times New Roman"/>
+          <w:b w:val="0"/>
+          <w:bCs w:val="0"/>
+          <w:sz w:val="28"/>
+          <w:szCs w:val="28"/>
+          <w:lang w:val="en-US"/>
+        </w:rPr>
+        <w:t xml:space="preserve">That sensor is supposed to provide APIs functions to get doors </w:t>
+      </w:r>
+      <w:r>
+        <w:rPr>
+          <w:rFonts w:hint="default" w:ascii="Times New Roman" w:hAnsi="Times New Roman"/>
+          <w:b w:val="0"/>
+          <w:bCs w:val="0"/>
+          <w:sz w:val="28"/>
+          <w:szCs w:val="28"/>
+          <w:lang w:val="en-US"/>
+        </w:rPr>
+        <w:br w:type="textWrapping"/>
+      </w:r>
+      <w:r>
+        <w:rPr>
+          <w:rFonts w:hint="default" w:ascii="Times New Roman" w:hAnsi="Times New Roman"/>
+          <w:b w:val="0"/>
+          <w:bCs w:val="0"/>
+          <w:sz w:val="28"/>
+          <w:szCs w:val="28"/>
+          <w:lang w:val="en-US"/>
+        </w:rPr>
+        <w:t>state as well as Callbacks on changing in either state.</w:t>
+      </w:r>
+      <w:r>
+        <w:rPr>
+          <w:rFonts w:hint="default" w:ascii="Times New Roman" w:hAnsi="Times New Roman"/>
+          <w:b w:val="0"/>
+          <w:bCs w:val="0"/>
+          <w:sz w:val="28"/>
+          <w:szCs w:val="28"/>
+          <w:lang w:val="en-US"/>
+        </w:rPr>
+        <w:br w:type="textWrapping"/>
+      </w:r>
+      <w:r>
+        <w:rPr>
+          <w:rFonts w:hint="default" w:ascii="Times New Roman" w:hAnsi="Times New Roman"/>
+          <w:b w:val="0"/>
+          <w:bCs w:val="0"/>
+          <w:sz w:val="28"/>
+          <w:szCs w:val="28"/>
+          <w:lang w:val="en-US"/>
+        </w:rPr>
+        <w:br w:type="textWrapping"/>
+      </w:r>
+      <w:r>
+        <w:rPr>
+          <w:rFonts w:hint="default" w:ascii="Times New Roman" w:hAnsi="Times New Roman"/>
+          <w:b w:val="0"/>
+          <w:bCs w:val="0"/>
+          <w:sz w:val="28"/>
+          <w:szCs w:val="28"/>
+          <w:lang w:val="en-US"/>
+        </w:rPr>
+        <w:t>API type to identify the state of the car doors:_</w:t>
+      </w:r>
+      <w:r>
+        <w:rPr>
+          <w:rFonts w:hint="default" w:ascii="Times New Roman" w:hAnsi="Times New Roman"/>
+          <w:b w:val="0"/>
+          <w:bCs w:val="0"/>
+          <w:sz w:val="28"/>
+          <w:szCs w:val="28"/>
+          <w:lang w:val="en-US"/>
+        </w:rPr>
+        <w:br w:type="textWrapping"/>
+      </w:r>
+      <w:r>
+        <w:rPr>
+          <w:rFonts w:hint="default" w:ascii="Times New Roman" w:hAnsi="Times New Roman"/>
+          <w:b w:val="0"/>
+          <w:bCs w:val="0"/>
+          <w:sz w:val="28"/>
+          <w:szCs w:val="28"/>
+          <w:lang w:val="en-US"/>
+        </w:rPr>
+        <w:br w:type="textWrapping"/>
+      </w:r>
+      <w:r>
+        <w:rPr>
+          <w:rFonts w:hint="default" w:ascii="Times New Roman" w:hAnsi="Times New Roman"/>
+          <w:b w:val="0"/>
+          <w:bCs w:val="0"/>
+          <w:sz w:val="28"/>
+          <w:szCs w:val="28"/>
+          <w:lang w:val="en-US"/>
+        </w:rPr>
+        <w:t>APIs functions to initialization and control operation and set Callbacks handlers:_</w:t>
+      </w:r>
+      <w:r>
+        <w:rPr>
+          <w:rFonts w:hint="default" w:ascii="Times New Roman" w:hAnsi="Times New Roman"/>
+          <w:b w:val="0"/>
+          <w:bCs w:val="0"/>
+          <w:sz w:val="28"/>
+          <w:szCs w:val="28"/>
+          <w:lang w:val="en-US"/>
+        </w:rPr>
+        <w:br w:type="textWrapping"/>
+      </w:r>
+    </w:p>
+    <w:p>
+      <w:pPr>
+        <w:numPr>
+          <w:numId w:val="0"/>
+        </w:numPr>
+        <w:ind w:left="840" w:leftChars="0"/>
+        <w:rPr>
+          <w:rFonts w:hint="default" w:ascii="Times New Roman" w:hAnsi="Times New Roman"/>
+          <w:b w:val="0"/>
+          <w:bCs w:val="0"/>
+          <w:sz w:val="28"/>
+          <w:szCs w:val="28"/>
+          <w:lang w:val="en-US"/>
+        </w:rPr>
+      </w:pPr>
+      <w:r>
+        <w:rPr>
+          <w:rFonts w:hint="default" w:ascii="Times New Roman" w:hAnsi="Times New Roman"/>
+          <w:b w:val="0"/>
+          <w:bCs w:val="0"/>
+          <w:sz w:val="28"/>
+          <w:szCs w:val="28"/>
+          <w:lang w:val="en-US"/>
+        </w:rPr>
+        <w:br w:type="textWrapping"/>
+      </w:r>
+      <w:r>
+        <w:rPr>
+          <w:rFonts w:hint="default" w:ascii="Times New Roman" w:hAnsi="Times New Roman"/>
+          <w:b w:val="0"/>
+          <w:bCs w:val="0"/>
+          <w:sz w:val="28"/>
+          <w:szCs w:val="28"/>
+          <w:lang w:val="en-US"/>
+        </w:rPr>
+        <w:br w:type="textWrapping"/>
+      </w:r>
+      <w:r>
+        <w:rPr>
+          <w:rFonts w:hint="default" w:ascii="Times New Roman" w:hAnsi="Times New Roman"/>
+          <w:b w:val="0"/>
+          <w:bCs w:val="0"/>
+          <w:sz w:val="28"/>
+          <w:szCs w:val="28"/>
+          <w:lang w:val="en-US"/>
+        </w:rPr>
+        <w:t xml:space="preserve">3.   Light switch </w:t>
+      </w:r>
+      <w:r>
+        <w:rPr>
+          <w:rFonts w:hint="default" w:ascii="Times New Roman" w:hAnsi="Times New Roman"/>
+          <w:b w:val="0"/>
+          <w:bCs w:val="0"/>
+          <w:sz w:val="28"/>
+          <w:szCs w:val="28"/>
+          <w:lang w:val="en-US"/>
+        </w:rPr>
+        <w:br w:type="textWrapping"/>
+      </w:r>
+      <w:r>
+        <w:rPr>
+          <w:rFonts w:hint="default" w:ascii="Times New Roman" w:hAnsi="Times New Roman"/>
+          <w:b w:val="0"/>
+          <w:bCs w:val="0"/>
+          <w:sz w:val="28"/>
+          <w:szCs w:val="28"/>
+          <w:lang w:val="en-US"/>
+        </w:rPr>
+        <w:br w:type="textWrapping"/>
+      </w:r>
+      <w:r>
+        <w:rPr>
+          <w:rFonts w:hint="default" w:ascii="Times New Roman" w:hAnsi="Times New Roman"/>
+          <w:b w:val="0"/>
+          <w:bCs w:val="0"/>
+          <w:sz w:val="28"/>
+          <w:szCs w:val="28"/>
+          <w:lang w:val="en-US"/>
+        </w:rPr>
+        <w:t>This component will be responsible for reading the light switch input and get state of the switch on that moment it’s API called.</w:t>
+      </w:r>
+      <w:r>
+        <w:rPr>
+          <w:rFonts w:hint="default" w:ascii="Times New Roman" w:hAnsi="Times New Roman"/>
+          <w:b w:val="0"/>
+          <w:bCs w:val="0"/>
+          <w:sz w:val="28"/>
+          <w:szCs w:val="28"/>
+          <w:lang w:val="en-US"/>
+        </w:rPr>
+        <w:br w:type="textWrapping"/>
+      </w:r>
+      <w:r>
+        <w:rPr>
+          <w:rFonts w:hint="default" w:ascii="Times New Roman" w:hAnsi="Times New Roman"/>
+          <w:b w:val="0"/>
+          <w:bCs w:val="0"/>
+          <w:sz w:val="28"/>
+          <w:szCs w:val="28"/>
+          <w:lang w:val="en-US"/>
+        </w:rPr>
+        <w:br w:type="textWrapping"/>
+      </w:r>
+      <w:r>
+        <w:rPr>
+          <w:rFonts w:hint="default" w:ascii="Times New Roman" w:hAnsi="Times New Roman"/>
+          <w:b w:val="0"/>
+          <w:bCs w:val="0"/>
+          <w:sz w:val="28"/>
+          <w:szCs w:val="28"/>
+          <w:lang w:val="en-US"/>
+        </w:rPr>
+        <w:t xml:space="preserve">To make sure that the value returned from reading the switch is accurate and not effect by any kind on noise on the pins we assume the implementation will take care of that by reading the pins state by specified number of times on specified periods which </w:t>
+      </w:r>
+      <w:r>
+        <w:rPr>
+          <w:rFonts w:hint="default" w:ascii="Times New Roman" w:hAnsi="Times New Roman"/>
+          <w:b w:val="0"/>
+          <w:bCs w:val="0"/>
+          <w:sz w:val="28"/>
+          <w:szCs w:val="28"/>
+          <w:lang w:val="en-US"/>
+        </w:rPr>
+        <w:br w:type="textWrapping"/>
+      </w:r>
+      <w:r>
+        <w:rPr>
+          <w:rFonts w:hint="default" w:ascii="Times New Roman" w:hAnsi="Times New Roman"/>
+          <w:b w:val="0"/>
+          <w:bCs w:val="0"/>
+          <w:sz w:val="28"/>
+          <w:szCs w:val="28"/>
+          <w:lang w:val="en-US"/>
+        </w:rPr>
+        <w:t>could be controlled by the component APIs.</w:t>
+      </w:r>
+      <w:r>
+        <w:rPr>
+          <w:rFonts w:hint="default" w:ascii="Times New Roman" w:hAnsi="Times New Roman"/>
+          <w:b w:val="0"/>
+          <w:bCs w:val="0"/>
+          <w:sz w:val="28"/>
+          <w:szCs w:val="28"/>
+          <w:lang w:val="en-US"/>
+        </w:rPr>
+        <w:br w:type="textWrapping"/>
+      </w:r>
+      <w:r>
+        <w:rPr>
+          <w:rFonts w:hint="default" w:ascii="Times New Roman" w:hAnsi="Times New Roman"/>
+          <w:b w:val="0"/>
+          <w:bCs w:val="0"/>
+          <w:sz w:val="28"/>
+          <w:szCs w:val="28"/>
+          <w:lang w:val="en-US"/>
+        </w:rPr>
+        <w:br w:type="textWrapping"/>
+      </w:r>
+      <w:r>
+        <w:drawing>
+          <wp:anchor distT="0" distB="0" distL="114300" distR="114300" simplePos="0" relativeHeight="251683840" behindDoc="1" locked="0" layoutInCell="1" allowOverlap="1">
+            <wp:simplePos x="0" y="0"/>
+            <wp:positionH relativeFrom="column">
+              <wp:posOffset>289560</wp:posOffset>
+            </wp:positionH>
+            <wp:positionV relativeFrom="paragraph">
+              <wp:posOffset>6141720</wp:posOffset>
+            </wp:positionV>
+            <wp:extent cx="5579745" cy="1791970"/>
+            <wp:effectExtent l="0" t="0" r="13335" b="6350"/>
+            <wp:wrapTight wrapText="bothSides">
+              <wp:wrapPolygon>
+                <wp:start x="0" y="0"/>
+                <wp:lineTo x="0" y="21493"/>
+                <wp:lineTo x="21534" y="21493"/>
+                <wp:lineTo x="21534" y="0"/>
+                <wp:lineTo x="0" y="0"/>
+              </wp:wrapPolygon>
+            </wp:wrapTight>
+            <wp:docPr id="44" name="Picture 32"/>
+            <wp:cNvGraphicFramePr>
+              <a:graphicFrameLocks xmlns:a="http://schemas.openxmlformats.org/drawingml/2006/main" noChangeAspect="1"/>
+            </wp:cNvGraphicFramePr>
+            <a:graphic xmlns:a="http://schemas.openxmlformats.org/drawingml/2006/main">
+              <a:graphicData uri="http://schemas.openxmlformats.org/drawingml/2006/picture">
+                <pic:pic xmlns:pic="http://schemas.openxmlformats.org/drawingml/2006/picture">
+                  <pic:nvPicPr>
+                    <pic:cNvPr id="44" name="Picture 32"/>
+                    <pic:cNvPicPr>
+                      <a:picLocks noChangeAspect="1"/>
+                    </pic:cNvPicPr>
+                  </pic:nvPicPr>
+                  <pic:blipFill>
+                    <a:blip r:embed="rId29"/>
+                    <a:stretch>
+                      <a:fillRect/>
+                    </a:stretch>
+                  </pic:blipFill>
+                  <pic:spPr>
+                    <a:xfrm>
+                      <a:off x="0" y="0"/>
+                      <a:ext cx="5579745" cy="1791970"/>
+                    </a:xfrm>
+                    <a:prstGeom prst="rect">
+                      <a:avLst/>
+                    </a:prstGeom>
+                    <a:noFill/>
+                    <a:ln>
+                      <a:noFill/>
+                    </a:ln>
+                  </pic:spPr>
+                </pic:pic>
+              </a:graphicData>
+            </a:graphic>
+          </wp:anchor>
+        </w:drawing>
+      </w:r>
+      <w:r>
+        <w:drawing>
+          <wp:anchor distT="0" distB="0" distL="114300" distR="114300" simplePos="0" relativeHeight="251682816" behindDoc="1" locked="0" layoutInCell="1" allowOverlap="1">
+            <wp:simplePos x="0" y="0"/>
+            <wp:positionH relativeFrom="column">
+              <wp:posOffset>297815</wp:posOffset>
+            </wp:positionH>
+            <wp:positionV relativeFrom="paragraph">
+              <wp:posOffset>3185160</wp:posOffset>
+            </wp:positionV>
+            <wp:extent cx="5506085" cy="1998345"/>
+            <wp:effectExtent l="0" t="0" r="10795" b="13335"/>
+            <wp:wrapTight wrapText="bothSides">
+              <wp:wrapPolygon>
+                <wp:start x="0" y="0"/>
+                <wp:lineTo x="0" y="21415"/>
+                <wp:lineTo x="21523" y="21415"/>
+                <wp:lineTo x="21523" y="0"/>
+                <wp:lineTo x="0" y="0"/>
+              </wp:wrapPolygon>
+            </wp:wrapTight>
+            <wp:docPr id="43" name="Picture 31"/>
+            <wp:cNvGraphicFramePr>
+              <a:graphicFrameLocks xmlns:a="http://schemas.openxmlformats.org/drawingml/2006/main" noChangeAspect="1"/>
+            </wp:cNvGraphicFramePr>
+            <a:graphic xmlns:a="http://schemas.openxmlformats.org/drawingml/2006/main">
+              <a:graphicData uri="http://schemas.openxmlformats.org/drawingml/2006/picture">
+                <pic:pic xmlns:pic="http://schemas.openxmlformats.org/drawingml/2006/picture">
+                  <pic:nvPicPr>
+                    <pic:cNvPr id="43" name="Picture 31"/>
+                    <pic:cNvPicPr>
+                      <a:picLocks noChangeAspect="1"/>
+                    </pic:cNvPicPr>
+                  </pic:nvPicPr>
+                  <pic:blipFill>
+                    <a:blip r:embed="rId30"/>
+                    <a:stretch>
+                      <a:fillRect/>
+                    </a:stretch>
+                  </pic:blipFill>
+                  <pic:spPr>
+                    <a:xfrm>
+                      <a:off x="0" y="0"/>
+                      <a:ext cx="5506085" cy="1998345"/>
+                    </a:xfrm>
+                    <a:prstGeom prst="rect">
+                      <a:avLst/>
+                    </a:prstGeom>
+                    <a:noFill/>
+                    <a:ln>
+                      <a:noFill/>
+                    </a:ln>
+                  </pic:spPr>
+                </pic:pic>
+              </a:graphicData>
+            </a:graphic>
+          </wp:anchor>
+        </w:drawing>
+      </w:r>
+      <w:r>
+        <w:drawing>
+          <wp:anchor distT="0" distB="0" distL="114300" distR="114300" simplePos="0" relativeHeight="251681792" behindDoc="1" locked="0" layoutInCell="1" allowOverlap="1">
+            <wp:simplePos x="0" y="0"/>
+            <wp:positionH relativeFrom="column">
+              <wp:posOffset>213995</wp:posOffset>
+            </wp:positionH>
+            <wp:positionV relativeFrom="paragraph">
+              <wp:posOffset>408305</wp:posOffset>
+            </wp:positionV>
+            <wp:extent cx="5401945" cy="2097405"/>
+            <wp:effectExtent l="0" t="0" r="8255" b="5715"/>
+            <wp:wrapTight wrapText="bothSides">
+              <wp:wrapPolygon>
+                <wp:start x="0" y="0"/>
+                <wp:lineTo x="0" y="21502"/>
+                <wp:lineTo x="21511" y="21502"/>
+                <wp:lineTo x="21511" y="0"/>
+                <wp:lineTo x="0" y="0"/>
+              </wp:wrapPolygon>
+            </wp:wrapTight>
+            <wp:docPr id="42" name="Picture 30"/>
+            <wp:cNvGraphicFramePr>
+              <a:graphicFrameLocks xmlns:a="http://schemas.openxmlformats.org/drawingml/2006/main" noChangeAspect="1"/>
+            </wp:cNvGraphicFramePr>
+            <a:graphic xmlns:a="http://schemas.openxmlformats.org/drawingml/2006/main">
+              <a:graphicData uri="http://schemas.openxmlformats.org/drawingml/2006/picture">
+                <pic:pic xmlns:pic="http://schemas.openxmlformats.org/drawingml/2006/picture">
+                  <pic:nvPicPr>
+                    <pic:cNvPr id="42" name="Picture 30"/>
+                    <pic:cNvPicPr>
+                      <a:picLocks noChangeAspect="1"/>
+                    </pic:cNvPicPr>
+                  </pic:nvPicPr>
+                  <pic:blipFill>
+                    <a:blip r:embed="rId31"/>
+                    <a:stretch>
+                      <a:fillRect/>
+                    </a:stretch>
+                  </pic:blipFill>
+                  <pic:spPr>
+                    <a:xfrm>
+                      <a:off x="0" y="0"/>
+                      <a:ext cx="5401945" cy="2097405"/>
+                    </a:xfrm>
+                    <a:prstGeom prst="rect">
+                      <a:avLst/>
+                    </a:prstGeom>
+                    <a:noFill/>
+                    <a:ln>
+                      <a:noFill/>
+                    </a:ln>
+                  </pic:spPr>
+                </pic:pic>
+              </a:graphicData>
+            </a:graphic>
+          </wp:anchor>
+        </w:drawing>
+      </w:r>
+      <w:r>
+        <w:rPr>
+          <w:rFonts w:hint="default" w:ascii="Times New Roman" w:hAnsi="Times New Roman"/>
+          <w:b w:val="0"/>
+          <w:bCs w:val="0"/>
+          <w:sz w:val="28"/>
+          <w:szCs w:val="28"/>
+          <w:lang w:val="en-US"/>
+        </w:rPr>
+        <w:t>API type to identify the current state of the switch:_</w:t>
+      </w:r>
+      <w:r>
+        <w:rPr>
+          <w:rFonts w:hint="default" w:ascii="Times New Roman" w:hAnsi="Times New Roman"/>
+          <w:b w:val="0"/>
+          <w:bCs w:val="0"/>
+          <w:sz w:val="28"/>
+          <w:szCs w:val="28"/>
+          <w:lang w:val="en-US"/>
+        </w:rPr>
+        <w:br w:type="textWrapping"/>
+      </w:r>
+      <w:r>
+        <w:rPr>
+          <w:rFonts w:hint="default" w:ascii="Times New Roman" w:hAnsi="Times New Roman"/>
+          <w:b w:val="0"/>
+          <w:bCs w:val="0"/>
+          <w:sz w:val="28"/>
+          <w:szCs w:val="28"/>
+          <w:lang w:val="en-US"/>
+        </w:rPr>
+        <w:br w:type="textWrapping"/>
+      </w:r>
+      <w:r>
+        <w:rPr>
+          <w:rFonts w:hint="default" w:ascii="Times New Roman" w:hAnsi="Times New Roman"/>
+          <w:b w:val="0"/>
+          <w:bCs w:val="0"/>
+          <w:sz w:val="28"/>
+          <w:szCs w:val="28"/>
+          <w:lang w:val="en-US"/>
+        </w:rPr>
+        <w:t>API type used  to define the filter numbers of samples used to decide the state of the switch and the period between each sample</w:t>
+      </w:r>
+      <w:r>
+        <w:rPr>
+          <w:rFonts w:hint="default" w:ascii="Times New Roman" w:hAnsi="Times New Roman"/>
+          <w:b w:val="0"/>
+          <w:bCs w:val="0"/>
+          <w:sz w:val="28"/>
+          <w:szCs w:val="28"/>
+          <w:lang w:val="en-US"/>
+        </w:rPr>
+        <w:br w:type="textWrapping"/>
+      </w:r>
+      <w:r>
+        <w:rPr>
+          <w:rFonts w:hint="default" w:ascii="Times New Roman" w:hAnsi="Times New Roman"/>
+          <w:b w:val="0"/>
+          <w:bCs w:val="0"/>
+          <w:sz w:val="28"/>
+          <w:szCs w:val="28"/>
+          <w:lang w:val="en-US"/>
+        </w:rPr>
+        <w:br w:type="textWrapping"/>
+      </w:r>
+      <w:r>
+        <w:rPr>
+          <w:rFonts w:hint="default" w:ascii="Times New Roman" w:hAnsi="Times New Roman"/>
+          <w:b w:val="0"/>
+          <w:bCs w:val="0"/>
+          <w:sz w:val="28"/>
+          <w:szCs w:val="28"/>
+          <w:lang w:val="en-US"/>
+        </w:rPr>
+        <w:t xml:space="preserve"> API function to initialize the component and get switches state as well as set the callback functions that called on changing the state.</w:t>
+      </w:r>
+      <w:r>
+        <w:rPr>
+          <w:rFonts w:hint="default" w:ascii="Times New Roman" w:hAnsi="Times New Roman"/>
+          <w:b w:val="0"/>
+          <w:bCs w:val="0"/>
+          <w:sz w:val="28"/>
+          <w:szCs w:val="28"/>
+          <w:lang w:val="en-US"/>
+        </w:rPr>
+        <w:br w:type="textWrapping"/>
+      </w:r>
+      <w:r>
+        <w:rPr>
+          <w:rFonts w:hint="default" w:ascii="Times New Roman" w:hAnsi="Times New Roman"/>
+          <w:b w:val="0"/>
+          <w:bCs w:val="0"/>
+          <w:sz w:val="28"/>
+          <w:szCs w:val="28"/>
+          <w:lang w:val="en-US"/>
+        </w:rPr>
+        <w:br w:type="textWrapping"/>
+      </w:r>
+      <w:r>
+        <w:rPr>
+          <w:rFonts w:hint="default" w:ascii="Times New Roman" w:hAnsi="Times New Roman"/>
+          <w:b w:val="0"/>
+          <w:bCs w:val="0"/>
+          <w:sz w:val="28"/>
+          <w:szCs w:val="28"/>
+          <w:lang w:val="en-US"/>
+        </w:rPr>
+        <w:br w:type="textWrapping"/>
+      </w:r>
+      <w:r>
+        <w:rPr>
+          <w:rFonts w:hint="default" w:ascii="Times New Roman" w:hAnsi="Times New Roman"/>
+          <w:b w:val="0"/>
+          <w:bCs w:val="0"/>
+          <w:sz w:val="28"/>
+          <w:szCs w:val="28"/>
+          <w:lang w:val="en-US"/>
+        </w:rPr>
+        <w:br w:type="textWrapping"/>
+      </w:r>
+      <w:r>
+        <w:rPr>
+          <w:rFonts w:hint="default" w:ascii="Times New Roman" w:hAnsi="Times New Roman"/>
+          <w:b w:val="0"/>
+          <w:bCs w:val="0"/>
+          <w:sz w:val="28"/>
+          <w:szCs w:val="28"/>
+          <w:lang w:val="en-US"/>
+        </w:rPr>
+        <w:br w:type="textWrapping"/>
+      </w:r>
+    </w:p>
+    <w:p>
+      <w:pPr>
+        <w:numPr>
+          <w:numId w:val="0"/>
+        </w:numPr>
+        <w:ind w:left="840" w:leftChars="0"/>
+        <w:rPr>
+          <w:rFonts w:hint="default" w:ascii="Times New Roman" w:hAnsi="Times New Roman"/>
+          <w:b w:val="0"/>
+          <w:bCs w:val="0"/>
+          <w:sz w:val="28"/>
+          <w:szCs w:val="28"/>
+          <w:lang w:val="en-US"/>
+        </w:rPr>
+      </w:pPr>
+    </w:p>
+    <w:p>
+      <w:pPr>
+        <w:numPr>
+          <w:ilvl w:val="0"/>
+          <w:numId w:val="6"/>
+        </w:numPr>
+        <w:ind w:left="420" w:leftChars="0" w:hanging="420" w:firstLineChars="0"/>
+        <w:rPr>
+          <w:rFonts w:hint="default" w:ascii="Times New Roman" w:hAnsi="Times New Roman"/>
+          <w:sz w:val="28"/>
+          <w:szCs w:val="28"/>
+          <w:lang w:val="en-US"/>
+        </w:rPr>
+      </w:pPr>
+      <w:r>
+        <w:rPr>
+          <w:rFonts w:hint="default" w:ascii="Times New Roman" w:hAnsi="Times New Roman"/>
+          <w:b w:val="0"/>
+          <w:bCs w:val="0"/>
+          <w:sz w:val="32"/>
+          <w:szCs w:val="32"/>
+          <w:lang w:val="en-US"/>
+        </w:rPr>
+        <w:t>ECU 2 Components :</w:t>
+      </w:r>
+      <w:r>
+        <w:rPr>
+          <w:rFonts w:hint="default" w:ascii="Times New Roman" w:hAnsi="Times New Roman"/>
+          <w:b w:val="0"/>
+          <w:bCs w:val="0"/>
+          <w:sz w:val="28"/>
+          <w:szCs w:val="28"/>
+          <w:lang w:val="en-US"/>
+        </w:rPr>
+        <w:br w:type="textWrapping"/>
+      </w:r>
+      <w:r>
+        <w:rPr>
+          <w:rFonts w:hint="default" w:ascii="Times New Roman" w:hAnsi="Times New Roman"/>
+          <w:b w:val="0"/>
+          <w:bCs w:val="0"/>
+          <w:sz w:val="28"/>
+          <w:szCs w:val="28"/>
+          <w:lang w:val="en-US"/>
+        </w:rPr>
+        <w:br w:type="textWrapping"/>
+      </w:r>
+      <w:r>
+        <w:rPr>
+          <w:rFonts w:hint="default" w:ascii="Times New Roman" w:hAnsi="Times New Roman"/>
+          <w:b w:val="0"/>
+          <w:bCs w:val="0"/>
+          <w:sz w:val="28"/>
+          <w:szCs w:val="28"/>
+          <w:lang w:val="en-US"/>
+        </w:rPr>
+        <w:t xml:space="preserve">Target Microcontroller in ECU 2 is supposed to attach with two light drivers for left and right lights and  mosfet gate to control a </w:t>
+      </w:r>
+      <w:r>
+        <w:rPr>
+          <w:rFonts w:hint="default" w:ascii="Times New Roman" w:hAnsi="Times New Roman"/>
+          <w:b w:val="0"/>
+          <w:bCs w:val="0"/>
+          <w:sz w:val="28"/>
+          <w:szCs w:val="28"/>
+          <w:lang w:val="en-US"/>
+        </w:rPr>
+        <w:br w:type="textWrapping"/>
+      </w:r>
+      <w:r>
+        <w:rPr>
+          <w:rFonts w:hint="default" w:ascii="Times New Roman" w:hAnsi="Times New Roman"/>
+          <w:b w:val="0"/>
+          <w:bCs w:val="0"/>
+          <w:sz w:val="28"/>
+          <w:szCs w:val="28"/>
+          <w:lang w:val="en-US"/>
+        </w:rPr>
+        <w:t xml:space="preserve">buzzer or alarm. </w:t>
+      </w:r>
+      <w:r>
+        <w:rPr>
+          <w:rFonts w:hint="default" w:ascii="Times New Roman" w:hAnsi="Times New Roman"/>
+          <w:b w:val="0"/>
+          <w:bCs w:val="0"/>
+          <w:sz w:val="28"/>
+          <w:szCs w:val="28"/>
+          <w:lang w:val="en-US"/>
+        </w:rPr>
+        <w:br w:type="textWrapping"/>
+      </w:r>
+      <w:r>
+        <w:rPr>
+          <w:rFonts w:hint="default" w:ascii="Times New Roman" w:hAnsi="Times New Roman"/>
+          <w:b w:val="0"/>
+          <w:bCs w:val="0"/>
+          <w:sz w:val="28"/>
+          <w:szCs w:val="28"/>
+          <w:lang w:val="en-US"/>
+        </w:rPr>
+        <w:br w:type="textWrapping"/>
+      </w:r>
+      <w:r>
+        <w:rPr>
+          <w:rFonts w:hint="default" w:ascii="Times New Roman" w:hAnsi="Times New Roman"/>
+          <w:b w:val="0"/>
+          <w:bCs w:val="0"/>
+          <w:sz w:val="28"/>
+          <w:szCs w:val="28"/>
+          <w:lang w:val="en-US"/>
+        </w:rPr>
+        <w:t>we depend on the structure pattern to combine both the two light drivers controllers in one Module components and to provide API types to facilitate controlling both of them.</w:t>
+      </w:r>
+      <w:r>
+        <w:rPr>
+          <w:rFonts w:hint="default" w:ascii="Times New Roman" w:hAnsi="Times New Roman"/>
+          <w:b w:val="0"/>
+          <w:bCs w:val="0"/>
+          <w:sz w:val="28"/>
+          <w:szCs w:val="28"/>
+          <w:lang w:val="en-US"/>
+        </w:rPr>
+        <w:br w:type="textWrapping"/>
+      </w:r>
+      <w:r>
+        <w:rPr>
+          <w:rFonts w:hint="default" w:ascii="Times New Roman" w:hAnsi="Times New Roman"/>
+          <w:b w:val="0"/>
+          <w:bCs w:val="0"/>
+          <w:sz w:val="28"/>
+          <w:szCs w:val="28"/>
+          <w:lang w:val="en-US"/>
+        </w:rPr>
+        <w:br w:type="textWrapping"/>
+      </w:r>
+    </w:p>
+    <w:p>
+      <w:pPr>
+        <w:numPr>
+          <w:ilvl w:val="0"/>
+          <w:numId w:val="7"/>
+        </w:numPr>
+        <w:ind w:left="425" w:leftChars="0" w:hanging="373" w:firstLineChars="0"/>
+        <w:rPr>
+          <w:rFonts w:hint="default" w:ascii="Times New Roman" w:hAnsi="Times New Roman"/>
+          <w:sz w:val="28"/>
+          <w:szCs w:val="28"/>
+          <w:lang w:val="en-US"/>
+        </w:rPr>
+      </w:pPr>
+      <w:r>
+        <w:drawing>
+          <wp:anchor distT="0" distB="0" distL="114300" distR="114300" simplePos="0" relativeHeight="251685888" behindDoc="1" locked="0" layoutInCell="1" allowOverlap="1">
+            <wp:simplePos x="0" y="0"/>
+            <wp:positionH relativeFrom="column">
+              <wp:posOffset>-19685</wp:posOffset>
+            </wp:positionH>
+            <wp:positionV relativeFrom="paragraph">
+              <wp:posOffset>3854450</wp:posOffset>
+            </wp:positionV>
+            <wp:extent cx="5272405" cy="1701800"/>
+            <wp:effectExtent l="0" t="0" r="635" b="5080"/>
+            <wp:wrapTight wrapText="bothSides">
+              <wp:wrapPolygon>
+                <wp:start x="0" y="0"/>
+                <wp:lineTo x="0" y="21471"/>
+                <wp:lineTo x="21540" y="21471"/>
+                <wp:lineTo x="21540" y="0"/>
+                <wp:lineTo x="0" y="0"/>
+              </wp:wrapPolygon>
+            </wp:wrapTight>
+            <wp:docPr id="46" name="Picture 34"/>
+            <wp:cNvGraphicFramePr>
+              <a:graphicFrameLocks xmlns:a="http://schemas.openxmlformats.org/drawingml/2006/main" noChangeAspect="1"/>
+            </wp:cNvGraphicFramePr>
+            <a:graphic xmlns:a="http://schemas.openxmlformats.org/drawingml/2006/main">
+              <a:graphicData uri="http://schemas.openxmlformats.org/drawingml/2006/picture">
+                <pic:pic xmlns:pic="http://schemas.openxmlformats.org/drawingml/2006/picture">
+                  <pic:nvPicPr>
+                    <pic:cNvPr id="46" name="Picture 34"/>
+                    <pic:cNvPicPr>
+                      <a:picLocks noChangeAspect="1"/>
+                    </pic:cNvPicPr>
+                  </pic:nvPicPr>
+                  <pic:blipFill>
+                    <a:blip r:embed="rId32"/>
+                    <a:stretch>
+                      <a:fillRect/>
+                    </a:stretch>
+                  </pic:blipFill>
+                  <pic:spPr>
+                    <a:xfrm>
+                      <a:off x="0" y="0"/>
+                      <a:ext cx="5272405" cy="1701800"/>
+                    </a:xfrm>
+                    <a:prstGeom prst="rect">
+                      <a:avLst/>
+                    </a:prstGeom>
+                    <a:noFill/>
+                    <a:ln>
+                      <a:noFill/>
+                    </a:ln>
+                  </pic:spPr>
+                </pic:pic>
+              </a:graphicData>
+            </a:graphic>
+          </wp:anchor>
+        </w:drawing>
+      </w:r>
+      <w:r>
+        <w:drawing>
+          <wp:anchor distT="0" distB="0" distL="114300" distR="114300" simplePos="0" relativeHeight="251684864" behindDoc="1" locked="0" layoutInCell="1" allowOverlap="1">
+            <wp:simplePos x="0" y="0"/>
+            <wp:positionH relativeFrom="column">
+              <wp:posOffset>76200</wp:posOffset>
+            </wp:positionH>
+            <wp:positionV relativeFrom="paragraph">
+              <wp:posOffset>1431290</wp:posOffset>
+            </wp:positionV>
+            <wp:extent cx="5467985" cy="1700530"/>
+            <wp:effectExtent l="0" t="0" r="3175" b="6350"/>
+            <wp:wrapTight wrapText="bothSides">
+              <wp:wrapPolygon>
+                <wp:start x="0" y="0"/>
+                <wp:lineTo x="0" y="21487"/>
+                <wp:lineTo x="21552" y="21487"/>
+                <wp:lineTo x="21552" y="0"/>
+                <wp:lineTo x="0" y="0"/>
+              </wp:wrapPolygon>
+            </wp:wrapTight>
+            <wp:docPr id="45" name="Picture 33"/>
+            <wp:cNvGraphicFramePr>
+              <a:graphicFrameLocks xmlns:a="http://schemas.openxmlformats.org/drawingml/2006/main" noChangeAspect="1"/>
+            </wp:cNvGraphicFramePr>
+            <a:graphic xmlns:a="http://schemas.openxmlformats.org/drawingml/2006/main">
+              <a:graphicData uri="http://schemas.openxmlformats.org/drawingml/2006/picture">
+                <pic:pic xmlns:pic="http://schemas.openxmlformats.org/drawingml/2006/picture">
+                  <pic:nvPicPr>
+                    <pic:cNvPr id="45" name="Picture 33"/>
+                    <pic:cNvPicPr>
+                      <a:picLocks noChangeAspect="1"/>
+                    </pic:cNvPicPr>
+                  </pic:nvPicPr>
+                  <pic:blipFill>
+                    <a:blip r:embed="rId33"/>
+                    <a:stretch>
+                      <a:fillRect/>
+                    </a:stretch>
+                  </pic:blipFill>
+                  <pic:spPr>
+                    <a:xfrm>
+                      <a:off x="0" y="0"/>
+                      <a:ext cx="5467985" cy="1700530"/>
+                    </a:xfrm>
+                    <a:prstGeom prst="rect">
+                      <a:avLst/>
+                    </a:prstGeom>
+                    <a:noFill/>
+                    <a:ln>
+                      <a:noFill/>
+                    </a:ln>
+                  </pic:spPr>
+                </pic:pic>
+              </a:graphicData>
+            </a:graphic>
+          </wp:anchor>
+        </w:drawing>
+      </w:r>
+      <w:r>
+        <w:rPr>
+          <w:rFonts w:hint="default" w:ascii="Times New Roman" w:hAnsi="Times New Roman"/>
+          <w:b w:val="0"/>
+          <w:bCs w:val="0"/>
+          <w:sz w:val="28"/>
+          <w:szCs w:val="28"/>
+          <w:lang w:val="en-US"/>
+        </w:rPr>
+        <w:t xml:space="preserve"> </w:t>
+      </w:r>
+      <w:r>
+        <w:rPr>
+          <w:rFonts w:hint="default" w:ascii="Times New Roman" w:hAnsi="Times New Roman"/>
+          <w:b w:val="0"/>
+          <w:bCs w:val="0"/>
+          <w:sz w:val="28"/>
+          <w:szCs w:val="28"/>
+          <w:lang w:val="en-US"/>
+        </w:rPr>
+        <w:tab/>
+        <w:t>Light Control</w:t>
+      </w:r>
+      <w:r>
+        <w:rPr>
+          <w:rFonts w:hint="default" w:ascii="Times New Roman" w:hAnsi="Times New Roman"/>
+          <w:b w:val="0"/>
+          <w:bCs w:val="0"/>
+          <w:sz w:val="28"/>
+          <w:szCs w:val="28"/>
+          <w:lang w:val="en-US"/>
+        </w:rPr>
+        <w:br w:type="textWrapping"/>
+      </w:r>
+      <w:r>
+        <w:rPr>
+          <w:rFonts w:hint="default" w:ascii="Times New Roman" w:hAnsi="Times New Roman"/>
+          <w:b w:val="0"/>
+          <w:bCs w:val="0"/>
+          <w:sz w:val="28"/>
+          <w:szCs w:val="28"/>
+          <w:lang w:val="en-US"/>
+        </w:rPr>
+        <w:br w:type="textWrapping"/>
+      </w:r>
+      <w:r>
+        <w:rPr>
+          <w:rFonts w:hint="default" w:ascii="Times New Roman" w:hAnsi="Times New Roman"/>
+          <w:b w:val="0"/>
+          <w:bCs w:val="0"/>
+          <w:sz w:val="28"/>
+          <w:szCs w:val="28"/>
+          <w:lang w:val="en-US"/>
+        </w:rPr>
+        <w:t>Here we define types and api functions to control on both of the right and left lights.</w:t>
+      </w:r>
+      <w:r>
+        <w:rPr>
+          <w:rFonts w:hint="default" w:ascii="Times New Roman" w:hAnsi="Times New Roman"/>
+          <w:b w:val="0"/>
+          <w:bCs w:val="0"/>
+          <w:sz w:val="28"/>
+          <w:szCs w:val="28"/>
+          <w:lang w:val="en-US"/>
+        </w:rPr>
+        <w:br w:type="textWrapping"/>
+      </w:r>
+      <w:r>
+        <w:rPr>
+          <w:rFonts w:hint="default" w:ascii="Times New Roman" w:hAnsi="Times New Roman"/>
+          <w:b w:val="0"/>
+          <w:bCs w:val="0"/>
+          <w:sz w:val="28"/>
+          <w:szCs w:val="28"/>
+          <w:lang w:val="en-US"/>
+        </w:rPr>
+        <w:br w:type="textWrapping"/>
+      </w:r>
+      <w:r>
+        <w:rPr>
+          <w:rFonts w:hint="default" w:ascii="Times New Roman" w:hAnsi="Times New Roman" w:cstheme="minorBidi"/>
+          <w:b w:val="0"/>
+          <w:bCs w:val="0"/>
+          <w:sz w:val="28"/>
+          <w:szCs w:val="28"/>
+          <w:lang w:val="en-US" w:bidi="ar-EG"/>
+        </w:rPr>
+        <w:t>API types that used in selecting between the two drivers to control:_</w:t>
+      </w:r>
+      <w:r>
+        <w:rPr>
+          <w:rFonts w:hint="default" w:ascii="Times New Roman" w:hAnsi="Times New Roman" w:cstheme="minorBidi"/>
+          <w:b w:val="0"/>
+          <w:bCs w:val="0"/>
+          <w:sz w:val="28"/>
+          <w:szCs w:val="28"/>
+          <w:lang w:val="en-US" w:bidi="ar-EG"/>
+        </w:rPr>
+        <w:br w:type="textWrapping"/>
+      </w:r>
+      <w:r>
+        <w:rPr>
+          <w:rFonts w:hint="default" w:ascii="Times New Roman" w:hAnsi="Times New Roman" w:cstheme="minorBidi"/>
+          <w:b w:val="0"/>
+          <w:bCs w:val="0"/>
+          <w:sz w:val="28"/>
+          <w:szCs w:val="28"/>
+          <w:lang w:val="en-US" w:bidi="ar-EG"/>
+        </w:rPr>
+        <w:br w:type="textWrapping"/>
+      </w:r>
+      <w:r>
+        <w:rPr>
+          <w:rFonts w:hint="default" w:ascii="Times New Roman" w:hAnsi="Times New Roman"/>
+          <w:b w:val="0"/>
+          <w:bCs w:val="0"/>
+          <w:sz w:val="28"/>
+          <w:szCs w:val="28"/>
+          <w:lang w:val="en-US"/>
+        </w:rPr>
+        <w:br w:type="textWrapping"/>
+      </w:r>
+      <w:r>
+        <w:rPr>
+          <w:rFonts w:hint="default" w:ascii="Times New Roman" w:hAnsi="Times New Roman"/>
+          <w:b w:val="0"/>
+          <w:bCs w:val="0"/>
+          <w:sz w:val="28"/>
+          <w:szCs w:val="28"/>
+          <w:lang w:val="en-US"/>
+        </w:rPr>
+        <w:t>API type used to provide status of the performed operation:_</w:t>
+      </w:r>
+      <w:r>
+        <w:rPr>
+          <w:rFonts w:hint="default" w:ascii="Times New Roman" w:hAnsi="Times New Roman"/>
+          <w:b w:val="0"/>
+          <w:bCs w:val="0"/>
+          <w:sz w:val="28"/>
+          <w:szCs w:val="28"/>
+          <w:lang w:val="en-US"/>
+        </w:rPr>
+        <w:br w:type="textWrapping"/>
+      </w:r>
+      <w:r>
+        <w:rPr>
+          <w:rFonts w:hint="default" w:ascii="Times New Roman" w:hAnsi="Times New Roman"/>
+          <w:b w:val="0"/>
+          <w:bCs w:val="0"/>
+          <w:sz w:val="28"/>
+          <w:szCs w:val="28"/>
+          <w:lang w:val="en-US"/>
+        </w:rPr>
+        <w:br w:type="textWrapping"/>
+      </w:r>
+      <w:r>
+        <w:rPr>
+          <w:rFonts w:hint="default" w:ascii="Times New Roman" w:hAnsi="Times New Roman"/>
+          <w:b w:val="0"/>
+          <w:bCs w:val="0"/>
+          <w:sz w:val="28"/>
+          <w:szCs w:val="28"/>
+          <w:lang w:val="en-US"/>
+        </w:rPr>
+        <w:br w:type="textWrapping"/>
+      </w:r>
+      <w:r>
+        <w:rPr>
+          <w:rFonts w:hint="default" w:ascii="Times New Roman" w:hAnsi="Times New Roman"/>
+          <w:b w:val="0"/>
+          <w:bCs w:val="0"/>
+          <w:sz w:val="28"/>
+          <w:szCs w:val="28"/>
+          <w:lang w:val="en-US"/>
+        </w:rPr>
+        <w:br w:type="textWrapping"/>
+      </w:r>
+      <w:r>
+        <w:drawing>
+          <wp:anchor distT="0" distB="0" distL="114300" distR="114300" simplePos="0" relativeHeight="251687936" behindDoc="1" locked="0" layoutInCell="1" allowOverlap="1">
+            <wp:simplePos x="0" y="0"/>
+            <wp:positionH relativeFrom="column">
+              <wp:posOffset>79375</wp:posOffset>
+            </wp:positionH>
+            <wp:positionV relativeFrom="paragraph">
+              <wp:posOffset>339725</wp:posOffset>
+            </wp:positionV>
+            <wp:extent cx="5250180" cy="1722120"/>
+            <wp:effectExtent l="0" t="0" r="7620" b="0"/>
+            <wp:wrapTight wrapText="bothSides">
+              <wp:wrapPolygon>
+                <wp:start x="0" y="0"/>
+                <wp:lineTo x="0" y="21409"/>
+                <wp:lineTo x="21569" y="21409"/>
+                <wp:lineTo x="21569" y="0"/>
+                <wp:lineTo x="0" y="0"/>
+              </wp:wrapPolygon>
+            </wp:wrapTight>
+            <wp:docPr id="48" name="Picture 35"/>
+            <wp:cNvGraphicFramePr>
+              <a:graphicFrameLocks xmlns:a="http://schemas.openxmlformats.org/drawingml/2006/main" noChangeAspect="1"/>
+            </wp:cNvGraphicFramePr>
+            <a:graphic xmlns:a="http://schemas.openxmlformats.org/drawingml/2006/main">
+              <a:graphicData uri="http://schemas.openxmlformats.org/drawingml/2006/picture">
+                <pic:pic xmlns:pic="http://schemas.openxmlformats.org/drawingml/2006/picture">
+                  <pic:nvPicPr>
+                    <pic:cNvPr id="48" name="Picture 35"/>
+                    <pic:cNvPicPr>
+                      <a:picLocks noChangeAspect="1"/>
+                    </pic:cNvPicPr>
+                  </pic:nvPicPr>
+                  <pic:blipFill>
+                    <a:blip r:embed="rId34"/>
+                    <a:stretch>
+                      <a:fillRect/>
+                    </a:stretch>
+                  </pic:blipFill>
+                  <pic:spPr>
+                    <a:xfrm>
+                      <a:off x="0" y="0"/>
+                      <a:ext cx="5250180" cy="1722120"/>
+                    </a:xfrm>
+                    <a:prstGeom prst="rect">
+                      <a:avLst/>
+                    </a:prstGeom>
+                    <a:noFill/>
+                    <a:ln>
+                      <a:noFill/>
+                    </a:ln>
+                  </pic:spPr>
+                </pic:pic>
+              </a:graphicData>
+            </a:graphic>
+          </wp:anchor>
+        </w:drawing>
+      </w:r>
+      <w:r>
+        <w:drawing>
+          <wp:anchor distT="0" distB="0" distL="114300" distR="114300" simplePos="0" relativeHeight="251686912" behindDoc="1" locked="0" layoutInCell="1" allowOverlap="1">
+            <wp:simplePos x="0" y="0"/>
+            <wp:positionH relativeFrom="column">
+              <wp:posOffset>147955</wp:posOffset>
+            </wp:positionH>
+            <wp:positionV relativeFrom="paragraph">
+              <wp:posOffset>408305</wp:posOffset>
+            </wp:positionV>
+            <wp:extent cx="5250180" cy="1722120"/>
+            <wp:effectExtent l="0" t="0" r="7620" b="0"/>
+            <wp:wrapTight wrapText="bothSides">
+              <wp:wrapPolygon>
+                <wp:start x="0" y="0"/>
+                <wp:lineTo x="0" y="21409"/>
+                <wp:lineTo x="21569" y="21409"/>
+                <wp:lineTo x="21569" y="0"/>
+                <wp:lineTo x="0" y="0"/>
+              </wp:wrapPolygon>
+            </wp:wrapTight>
+            <wp:docPr id="47" name="Picture 35"/>
+            <wp:cNvGraphicFramePr>
+              <a:graphicFrameLocks xmlns:a="http://schemas.openxmlformats.org/drawingml/2006/main" noChangeAspect="1"/>
+            </wp:cNvGraphicFramePr>
+            <a:graphic xmlns:a="http://schemas.openxmlformats.org/drawingml/2006/main">
+              <a:graphicData uri="http://schemas.openxmlformats.org/drawingml/2006/picture">
+                <pic:pic xmlns:pic="http://schemas.openxmlformats.org/drawingml/2006/picture">
+                  <pic:nvPicPr>
+                    <pic:cNvPr id="47" name="Picture 35"/>
+                    <pic:cNvPicPr>
+                      <a:picLocks noChangeAspect="1"/>
+                    </pic:cNvPicPr>
+                  </pic:nvPicPr>
+                  <pic:blipFill>
+                    <a:blip r:embed="rId34"/>
+                    <a:stretch>
+                      <a:fillRect/>
+                    </a:stretch>
+                  </pic:blipFill>
+                  <pic:spPr>
+                    <a:xfrm>
+                      <a:off x="0" y="0"/>
+                      <a:ext cx="5250180" cy="1722120"/>
+                    </a:xfrm>
+                    <a:prstGeom prst="rect">
+                      <a:avLst/>
+                    </a:prstGeom>
+                    <a:noFill/>
+                    <a:ln>
+                      <a:noFill/>
+                    </a:ln>
+                  </pic:spPr>
+                </pic:pic>
+              </a:graphicData>
+            </a:graphic>
+          </wp:anchor>
+        </w:drawing>
+      </w:r>
+      <w:r>
+        <w:rPr>
+          <w:rFonts w:hint="default" w:ascii="Times New Roman" w:hAnsi="Times New Roman"/>
+          <w:b w:val="0"/>
+          <w:bCs w:val="0"/>
+          <w:sz w:val="28"/>
+          <w:szCs w:val="28"/>
+          <w:lang w:val="en-US"/>
+        </w:rPr>
+        <w:t>API functions that used to initialization and control operations:_</w:t>
+      </w:r>
+      <w:r>
+        <w:rPr>
+          <w:rFonts w:hint="default" w:ascii="Times New Roman" w:hAnsi="Times New Roman"/>
+          <w:b w:val="0"/>
+          <w:bCs w:val="0"/>
+          <w:sz w:val="28"/>
+          <w:szCs w:val="28"/>
+          <w:lang w:val="en-US"/>
+        </w:rPr>
+        <w:br w:type="textWrapping"/>
+      </w:r>
+    </w:p>
+    <w:p>
+      <w:pPr>
+        <w:numPr>
+          <w:ilvl w:val="0"/>
+          <w:numId w:val="7"/>
+        </w:numPr>
+        <w:ind w:left="425" w:leftChars="0" w:hanging="373" w:firstLineChars="0"/>
+        <w:rPr>
+          <w:rFonts w:hint="default" w:ascii="Times New Roman" w:hAnsi="Times New Roman"/>
+          <w:sz w:val="28"/>
+          <w:szCs w:val="28"/>
+          <w:lang w:val="en-US"/>
+        </w:rPr>
+      </w:pPr>
+      <w:r>
+        <w:drawing>
+          <wp:anchor distT="0" distB="0" distL="114300" distR="114300" simplePos="0" relativeHeight="251689984" behindDoc="1" locked="0" layoutInCell="1" allowOverlap="1">
+            <wp:simplePos x="0" y="0"/>
+            <wp:positionH relativeFrom="column">
+              <wp:posOffset>132715</wp:posOffset>
+            </wp:positionH>
+            <wp:positionV relativeFrom="paragraph">
+              <wp:posOffset>3884930</wp:posOffset>
+            </wp:positionV>
+            <wp:extent cx="5090160" cy="1630680"/>
+            <wp:effectExtent l="0" t="0" r="0" b="0"/>
+            <wp:wrapTight wrapText="bothSides">
+              <wp:wrapPolygon>
+                <wp:start x="0" y="0"/>
+                <wp:lineTo x="0" y="21398"/>
+                <wp:lineTo x="21535" y="21398"/>
+                <wp:lineTo x="21535" y="0"/>
+                <wp:lineTo x="0" y="0"/>
+              </wp:wrapPolygon>
+            </wp:wrapTight>
+            <wp:docPr id="50" name="Picture 37"/>
+            <wp:cNvGraphicFramePr>
+              <a:graphicFrameLocks xmlns:a="http://schemas.openxmlformats.org/drawingml/2006/main" noChangeAspect="1"/>
+            </wp:cNvGraphicFramePr>
+            <a:graphic xmlns:a="http://schemas.openxmlformats.org/drawingml/2006/main">
+              <a:graphicData uri="http://schemas.openxmlformats.org/drawingml/2006/picture">
+                <pic:pic xmlns:pic="http://schemas.openxmlformats.org/drawingml/2006/picture">
+                  <pic:nvPicPr>
+                    <pic:cNvPr id="50" name="Picture 37"/>
+                    <pic:cNvPicPr>
+                      <a:picLocks noChangeAspect="1"/>
+                    </pic:cNvPicPr>
+                  </pic:nvPicPr>
+                  <pic:blipFill>
+                    <a:blip r:embed="rId35"/>
+                    <a:stretch>
+                      <a:fillRect/>
+                    </a:stretch>
+                  </pic:blipFill>
+                  <pic:spPr>
+                    <a:xfrm>
+                      <a:off x="0" y="0"/>
+                      <a:ext cx="5090160" cy="1630680"/>
+                    </a:xfrm>
+                    <a:prstGeom prst="rect">
+                      <a:avLst/>
+                    </a:prstGeom>
+                    <a:noFill/>
+                    <a:ln>
+                      <a:noFill/>
+                    </a:ln>
+                  </pic:spPr>
+                </pic:pic>
+              </a:graphicData>
+            </a:graphic>
+          </wp:anchor>
+        </w:drawing>
+      </w:r>
+      <w:r>
+        <w:drawing>
+          <wp:anchor distT="0" distB="0" distL="114300" distR="114300" simplePos="0" relativeHeight="251688960" behindDoc="1" locked="0" layoutInCell="1" allowOverlap="1">
+            <wp:simplePos x="0" y="0"/>
+            <wp:positionH relativeFrom="column">
+              <wp:posOffset>102235</wp:posOffset>
+            </wp:positionH>
+            <wp:positionV relativeFrom="paragraph">
+              <wp:posOffset>1423670</wp:posOffset>
+            </wp:positionV>
+            <wp:extent cx="5271770" cy="1670685"/>
+            <wp:effectExtent l="0" t="0" r="1270" b="5715"/>
+            <wp:wrapTight wrapText="bothSides">
+              <wp:wrapPolygon>
+                <wp:start x="0" y="0"/>
+                <wp:lineTo x="0" y="21477"/>
+                <wp:lineTo x="21543" y="21477"/>
+                <wp:lineTo x="21543" y="0"/>
+                <wp:lineTo x="0" y="0"/>
+              </wp:wrapPolygon>
+            </wp:wrapTight>
+            <wp:docPr id="49" name="Picture 36"/>
+            <wp:cNvGraphicFramePr>
+              <a:graphicFrameLocks xmlns:a="http://schemas.openxmlformats.org/drawingml/2006/main" noChangeAspect="1"/>
+            </wp:cNvGraphicFramePr>
+            <a:graphic xmlns:a="http://schemas.openxmlformats.org/drawingml/2006/main">
+              <a:graphicData uri="http://schemas.openxmlformats.org/drawingml/2006/picture">
+                <pic:pic xmlns:pic="http://schemas.openxmlformats.org/drawingml/2006/picture">
+                  <pic:nvPicPr>
+                    <pic:cNvPr id="49" name="Picture 36"/>
+                    <pic:cNvPicPr>
+                      <a:picLocks noChangeAspect="1"/>
+                    </pic:cNvPicPr>
+                  </pic:nvPicPr>
+                  <pic:blipFill>
+                    <a:blip r:embed="rId36"/>
+                    <a:stretch>
+                      <a:fillRect/>
+                    </a:stretch>
+                  </pic:blipFill>
+                  <pic:spPr>
+                    <a:xfrm>
+                      <a:off x="0" y="0"/>
+                      <a:ext cx="5271770" cy="1670685"/>
+                    </a:xfrm>
+                    <a:prstGeom prst="rect">
+                      <a:avLst/>
+                    </a:prstGeom>
+                    <a:noFill/>
+                    <a:ln>
+                      <a:noFill/>
+                    </a:ln>
+                  </pic:spPr>
+                </pic:pic>
+              </a:graphicData>
+            </a:graphic>
+          </wp:anchor>
+        </w:drawing>
+      </w:r>
+      <w:r>
+        <w:rPr>
+          <w:rFonts w:hint="default" w:ascii="Times New Roman" w:hAnsi="Times New Roman"/>
+          <w:b w:val="0"/>
+          <w:bCs w:val="0"/>
+          <w:sz w:val="28"/>
+          <w:szCs w:val="28"/>
+          <w:lang w:val="en-US"/>
+        </w:rPr>
+        <w:t>Alarm Control</w:t>
+      </w:r>
+      <w:r>
+        <w:rPr>
+          <w:rFonts w:hint="default" w:ascii="Times New Roman" w:hAnsi="Times New Roman"/>
+          <w:b w:val="0"/>
+          <w:bCs w:val="0"/>
+          <w:sz w:val="28"/>
+          <w:szCs w:val="28"/>
+          <w:lang w:val="en-US"/>
+        </w:rPr>
+        <w:tab/>
+      </w:r>
+      <w:r>
+        <w:rPr>
+          <w:rFonts w:hint="default" w:ascii="Times New Roman" w:hAnsi="Times New Roman"/>
+          <w:b w:val="0"/>
+          <w:bCs w:val="0"/>
+          <w:sz w:val="28"/>
+          <w:szCs w:val="28"/>
+          <w:lang w:val="en-US"/>
+        </w:rPr>
+        <w:br w:type="textWrapping"/>
+      </w:r>
+      <w:r>
+        <w:rPr>
+          <w:rFonts w:hint="default" w:ascii="Times New Roman" w:hAnsi="Times New Roman"/>
+          <w:b w:val="0"/>
+          <w:bCs w:val="0"/>
+          <w:sz w:val="28"/>
+          <w:szCs w:val="28"/>
+          <w:lang w:val="en-US"/>
+        </w:rPr>
+        <w:br w:type="textWrapping"/>
+      </w:r>
+      <w:r>
+        <w:rPr>
+          <w:rFonts w:hint="default" w:ascii="Times New Roman" w:hAnsi="Times New Roman"/>
+          <w:b w:val="0"/>
+          <w:bCs w:val="0"/>
+          <w:sz w:val="28"/>
+          <w:szCs w:val="28"/>
+          <w:lang w:val="en-US"/>
+        </w:rPr>
+        <w:br w:type="textWrapping"/>
+      </w:r>
+      <w:r>
+        <w:rPr>
+          <w:rFonts w:hint="default" w:ascii="Times New Roman" w:hAnsi="Times New Roman"/>
+          <w:b w:val="0"/>
+          <w:bCs w:val="0"/>
+          <w:sz w:val="28"/>
+          <w:szCs w:val="28"/>
+          <w:lang w:val="en-US"/>
+        </w:rPr>
+        <w:t>Here we define the APIs used to Control the Alarm operations.</w:t>
+      </w:r>
+      <w:r>
+        <w:rPr>
+          <w:rFonts w:hint="default" w:ascii="Times New Roman" w:hAnsi="Times New Roman"/>
+          <w:b w:val="0"/>
+          <w:bCs w:val="0"/>
+          <w:sz w:val="28"/>
+          <w:szCs w:val="28"/>
+          <w:lang w:val="en-US"/>
+        </w:rPr>
+        <w:br w:type="textWrapping"/>
+      </w:r>
+      <w:r>
+        <w:rPr>
+          <w:rFonts w:hint="default" w:ascii="Times New Roman" w:hAnsi="Times New Roman"/>
+          <w:b w:val="0"/>
+          <w:bCs w:val="0"/>
+          <w:sz w:val="28"/>
+          <w:szCs w:val="28"/>
+          <w:lang w:val="en-US"/>
+        </w:rPr>
+        <w:br w:type="textWrapping"/>
+      </w:r>
+      <w:r>
+        <w:rPr>
+          <w:rFonts w:hint="default" w:ascii="Times New Roman" w:hAnsi="Times New Roman"/>
+          <w:b w:val="0"/>
+          <w:bCs w:val="0"/>
+          <w:sz w:val="28"/>
+          <w:szCs w:val="28"/>
+          <w:lang w:val="en-US"/>
+        </w:rPr>
+        <w:t>API type used to identify the performed operation condition:_</w:t>
+      </w:r>
+      <w:r>
+        <w:rPr>
+          <w:rFonts w:hint="default" w:ascii="Times New Roman" w:hAnsi="Times New Roman"/>
+          <w:b w:val="0"/>
+          <w:bCs w:val="0"/>
+          <w:sz w:val="28"/>
+          <w:szCs w:val="28"/>
+          <w:lang w:val="en-US"/>
+        </w:rPr>
+        <w:br w:type="textWrapping"/>
+      </w:r>
+      <w:r>
+        <w:rPr>
+          <w:rFonts w:hint="default" w:ascii="Times New Roman" w:hAnsi="Times New Roman"/>
+          <w:b w:val="0"/>
+          <w:bCs w:val="0"/>
+          <w:sz w:val="28"/>
+          <w:szCs w:val="28"/>
+          <w:lang w:val="en-US"/>
+        </w:rPr>
+        <w:br w:type="textWrapping"/>
+      </w:r>
+      <w:r>
+        <w:rPr>
+          <w:rFonts w:hint="default" w:ascii="Times New Roman" w:hAnsi="Times New Roman"/>
+          <w:b w:val="0"/>
+          <w:bCs w:val="0"/>
+          <w:sz w:val="28"/>
+          <w:szCs w:val="28"/>
+          <w:lang w:val="en-US"/>
+        </w:rPr>
+        <w:t>API function to initialize the module and control operations:_</w:t>
+      </w:r>
+      <w:r>
+        <w:rPr>
+          <w:rFonts w:hint="default" w:ascii="Times New Roman" w:hAnsi="Times New Roman"/>
+          <w:b w:val="0"/>
+          <w:bCs w:val="0"/>
+          <w:sz w:val="28"/>
+          <w:szCs w:val="28"/>
+          <w:lang w:val="en-US"/>
+        </w:rPr>
+        <w:br w:type="textWrapping"/>
+      </w:r>
+      <w:r>
+        <w:rPr>
+          <w:rFonts w:hint="default" w:ascii="Times New Roman" w:hAnsi="Times New Roman"/>
+          <w:b w:val="0"/>
+          <w:bCs w:val="0"/>
+          <w:sz w:val="28"/>
+          <w:szCs w:val="28"/>
+          <w:lang w:val="en-US"/>
+        </w:rPr>
+        <w:br w:type="textWrapping"/>
+      </w:r>
+      <w:r>
+        <w:rPr>
+          <w:rFonts w:hint="default" w:ascii="Times New Roman" w:hAnsi="Times New Roman"/>
+          <w:b w:val="0"/>
+          <w:bCs w:val="0"/>
+          <w:sz w:val="28"/>
+          <w:szCs w:val="28"/>
+          <w:lang w:val="en-US"/>
+        </w:rPr>
+        <w:br w:type="textWrapping"/>
+      </w:r>
+      <w:r>
+        <w:rPr>
+          <w:rFonts w:hint="default" w:ascii="Times New Roman" w:hAnsi="Times New Roman"/>
+          <w:b w:val="0"/>
+          <w:bCs w:val="0"/>
+          <w:sz w:val="28"/>
+          <w:szCs w:val="28"/>
+          <w:lang w:val="en-US"/>
+        </w:rPr>
+        <w:br w:type="textWrapping"/>
+      </w:r>
+      <w:r>
+        <w:rPr>
+          <w:rFonts w:hint="default" w:ascii="Times New Roman" w:hAnsi="Times New Roman"/>
+          <w:b w:val="0"/>
+          <w:bCs w:val="0"/>
+          <w:sz w:val="28"/>
+          <w:szCs w:val="28"/>
+          <w:lang w:val="en-US"/>
+        </w:rPr>
+        <w:br w:type="textWrapping"/>
+      </w:r>
+      <w:r>
+        <w:rPr>
+          <w:rFonts w:hint="default" w:ascii="Times New Roman" w:hAnsi="Times New Roman"/>
+          <w:b w:val="0"/>
+          <w:bCs w:val="0"/>
+          <w:sz w:val="28"/>
+          <w:szCs w:val="28"/>
+          <w:lang w:val="en-US"/>
+        </w:rPr>
+        <w:tab/>
+      </w:r>
+      <w:r>
+        <w:rPr>
+          <w:rFonts w:hint="default" w:ascii="Times New Roman" w:hAnsi="Times New Roman"/>
+          <w:b w:val="0"/>
+          <w:bCs w:val="0"/>
+          <w:sz w:val="28"/>
+          <w:szCs w:val="28"/>
+          <w:lang w:val="en-US"/>
+        </w:rPr>
+        <w:br w:type="textWrapping"/>
+      </w:r>
+      <w:r>
+        <w:rPr>
+          <w:rFonts w:hint="default" w:ascii="Times New Roman" w:hAnsi="Times New Roman"/>
+          <w:b w:val="0"/>
+          <w:bCs w:val="0"/>
+          <w:sz w:val="28"/>
+          <w:szCs w:val="28"/>
+          <w:lang w:val="en-US"/>
+        </w:rPr>
+        <w:br w:type="textWrapping"/>
+      </w:r>
+      <w:r>
+        <w:rPr>
+          <w:rFonts w:hint="default" w:ascii="Times New Roman" w:hAnsi="Times New Roman"/>
+          <w:b w:val="0"/>
+          <w:bCs w:val="0"/>
+          <w:sz w:val="28"/>
+          <w:szCs w:val="28"/>
+          <w:lang w:val="en-US"/>
+        </w:rPr>
+        <w:br w:type="textWrapping"/>
+      </w:r>
+      <w:r>
+        <w:rPr>
+          <w:rFonts w:hint="default" w:ascii="Times New Roman" w:hAnsi="Times New Roman"/>
+          <w:b/>
+          <w:bCs/>
+          <w:sz w:val="32"/>
+          <w:szCs w:val="32"/>
+          <w:lang w:val="en-US"/>
+        </w:rPr>
+        <w:br w:type="textWrapping"/>
+      </w:r>
+      <w:r>
+        <w:rPr>
+          <w:rFonts w:hint="default" w:ascii="Times New Roman" w:hAnsi="Times New Roman"/>
+          <w:b/>
+          <w:bCs/>
+          <w:sz w:val="28"/>
+          <w:szCs w:val="28"/>
+          <w:lang w:val="en-US"/>
+        </w:rPr>
+        <w:br w:type="textWrapping"/>
+      </w:r>
+      <w:r>
+        <w:rPr>
+          <w:rFonts w:hint="default" w:ascii="Times New Roman" w:hAnsi="Times New Roman"/>
+          <w:b/>
+          <w:bCs/>
+          <w:sz w:val="28"/>
+          <w:szCs w:val="28"/>
+          <w:lang w:val="en-US"/>
+        </w:rPr>
+        <w:br w:type="textWrapping"/>
+      </w:r>
+      <w:r>
+        <w:rPr>
+          <w:rFonts w:hint="default" w:ascii="Times New Roman" w:hAnsi="Times New Roman"/>
+          <w:b/>
+          <w:bCs/>
+          <w:sz w:val="28"/>
+          <w:szCs w:val="28"/>
+          <w:lang w:val="en-US"/>
+        </w:rPr>
+        <w:br w:type="textWrapping"/>
+      </w:r>
+      <w:r>
+        <w:rPr>
+          <w:rFonts w:hint="default" w:ascii="Times New Roman" w:hAnsi="Times New Roman"/>
+          <w:sz w:val="28"/>
+          <w:szCs w:val="28"/>
+          <w:lang w:val="en-US"/>
+        </w:rPr>
+        <w:br w:type="textWrapping"/>
+      </w:r>
+      <w:r>
+        <w:rPr>
+          <w:rFonts w:hint="default" w:ascii="Times New Roman" w:hAnsi="Times New Roman"/>
+          <w:sz w:val="28"/>
+          <w:szCs w:val="28"/>
+          <w:lang w:val="en-US"/>
+        </w:rPr>
+        <w:br w:type="textWrapping"/>
+      </w:r>
+      <w:r>
+        <w:rPr>
+          <w:rFonts w:hint="default" w:ascii="Times New Roman" w:hAnsi="Times New Roman"/>
+          <w:sz w:val="28"/>
+          <w:szCs w:val="28"/>
+          <w:lang w:val="en-US"/>
+        </w:rPr>
+        <w:tab/>
+      </w:r>
+    </w:p>
+    <w:p>
+      <w:pPr>
+        <w:numPr>
+          <w:numId w:val="0"/>
+        </w:numPr>
+        <w:ind w:leftChars="122"/>
+        <w:rPr>
+          <w:rFonts w:hint="default" w:ascii="Times New Roman" w:hAnsi="Times New Roman"/>
+          <w:sz w:val="28"/>
+          <w:szCs w:val="28"/>
+          <w:lang w:val="en-US"/>
+        </w:rPr>
+      </w:pPr>
     </w:p>
     <w:sectPr>
       <w:pgSz w:w="11906" w:h="16838"/>
@@ -2006,6 +4977,86 @@
       </w:rPr>
     </w:lvl>
   </w:abstractNum>
+  <w:abstractNum w:abstractNumId="3">
+    <w:nsid w:val="CDCF4294"/>
+    <w:multiLevelType w:val="singleLevel"/>
+    <w:tmpl w:val="CDCF4294"/>
+    <w:lvl w:ilvl="0" w:tentative="0">
+      <w:start w:val="1"/>
+      <w:numFmt w:val="decimal"/>
+      <w:lvlText w:val="%1."/>
+      <w:lvlJc w:val="left"/>
+      <w:pPr>
+        <w:tabs>
+          <w:tab w:val="left" w:pos="425"/>
+        </w:tabs>
+        <w:ind w:left="425" w:leftChars="0" w:hanging="425" w:firstLineChars="0"/>
+      </w:pPr>
+      <w:rPr>
+        <w:rFonts w:hint="default"/>
+      </w:rPr>
+    </w:lvl>
+  </w:abstractNum>
+  <w:abstractNum w:abstractNumId="4">
+    <w:nsid w:val="D5382250"/>
+    <w:multiLevelType w:val="singleLevel"/>
+    <w:tmpl w:val="D5382250"/>
+    <w:lvl w:ilvl="0" w:tentative="0">
+      <w:start w:val="1"/>
+      <w:numFmt w:val="bullet"/>
+      <w:lvlText w:val=""/>
+      <w:lvlJc w:val="left"/>
+      <w:pPr>
+        <w:tabs>
+          <w:tab w:val="left" w:pos="840"/>
+        </w:tabs>
+        <w:ind w:left="840" w:leftChars="0" w:hanging="420" w:firstLineChars="0"/>
+      </w:pPr>
+      <w:rPr>
+        <w:rFonts w:hint="default" w:ascii="Wingdings" w:hAnsi="Wingdings"/>
+      </w:rPr>
+    </w:lvl>
+  </w:abstractNum>
+  <w:abstractNum w:abstractNumId="5">
+    <w:nsid w:val="373E87A1"/>
+    <w:multiLevelType w:val="singleLevel"/>
+    <w:tmpl w:val="373E87A1"/>
+    <w:lvl w:ilvl="0" w:tentative="0">
+      <w:start w:val="1"/>
+      <w:numFmt w:val="bullet"/>
+      <w:lvlText w:val=""/>
+      <w:lvlJc w:val="left"/>
+      <w:pPr>
+        <w:tabs>
+          <w:tab w:val="left" w:pos="1260"/>
+        </w:tabs>
+        <w:ind w:left="1260" w:leftChars="0" w:hanging="420" w:firstLineChars="0"/>
+      </w:pPr>
+      <w:rPr>
+        <w:rFonts w:hint="default" w:ascii="Wingdings" w:hAnsi="Wingdings"/>
+      </w:rPr>
+    </w:lvl>
+  </w:abstractNum>
+  <w:abstractNum w:abstractNumId="6">
+    <w:nsid w:val="3ACD05F9"/>
+    <w:multiLevelType w:val="singleLevel"/>
+    <w:tmpl w:val="3ACD05F9"/>
+    <w:lvl w:ilvl="0" w:tentative="0">
+      <w:start w:val="1"/>
+      <w:numFmt w:val="bullet"/>
+      <w:lvlText w:val=""/>
+      <w:lvlJc w:val="left"/>
+      <w:pPr>
+        <w:tabs>
+          <w:tab w:val="left" w:pos="420"/>
+        </w:tabs>
+        <w:ind w:left="420" w:leftChars="0" w:hanging="420" w:firstLineChars="0"/>
+      </w:pPr>
+      <w:rPr>
+        <w:rFonts w:hint="default" w:ascii="Wingdings" w:hAnsi="Wingdings"/>
+      </w:rPr>
+    </w:lvl>
+  </w:abstractNum>
   <w:num w:numId="1">
     <w:abstractNumId w:val="2"/>
   </w:num>
@@ -2014,6 +5065,18 @@
   </w:num>
   <w:num w:numId="3">
     <w:abstractNumId w:val="0"/>
+  </w:num>
+  <w:num w:numId="4">
+    <w:abstractNumId w:val="4"/>
+  </w:num>
+  <w:num w:numId="5">
+    <w:abstractNumId w:val="5"/>
+  </w:num>
+  <w:num w:numId="6">
+    <w:abstractNumId w:val="6"/>
+  </w:num>
+  <w:num w:numId="7">
+    <w:abstractNumId w:val="3"/>
   </w:num>
 </w:numbering>
 </file>

</xml_diff>